<commit_message>
edits to editors comments
</commit_message>
<xml_diff>
--- a/results/table_d7_nonsurvivors/MIMIC_24.docx
+++ b/results/table_d7_nonsurvivors/MIMIC_24.docx
@@ -137,7 +137,7 @@
                 <w:szCs w:val="22"/>
                 <w:color w:val="000000"/>
               </w:rPr>
-              <w:t xml:space="preserve">(N=14)</w:t>
+              <w:t xml:space="preserve">(N=3161)</w:t>
             </w:r>
           </w:p>
         </w:tc>
@@ -205,7 +205,7 @@
                 <w:szCs w:val="22"/>
                 <w:color w:val="000000"/>
               </w:rPr>
-              <w:t xml:space="preserve">(N=29028)</w:t>
+              <w:t xml:space="preserve">(N=25881)</w:t>
             </w:r>
           </w:p>
         </w:tc>
@@ -661,51 +661,51 @@
                 <w:szCs w:val="22"/>
                 <w:color w:val="000000"/>
               </w:rPr>
-              <w:t xml:space="preserve">0 (0%)</w:t>
-            </w:r>
-          </w:p>
-        </w:tc>
-        <w:tc>
-          <w:tcPr>
-            <w:tcBorders>
-              <w:bottom w:val="none" w:sz="0" w:space="0" w:color="000000"/>
-              <w:top w:val="none" w:sz="0" w:space="0" w:color="000000"/>
-              <w:left w:val="none" w:sz="0" w:space="0" w:color="000000"/>
-              <w:right w:val="none" w:sz="0" w:space="0" w:color="000000"/>
-            </w:tcBorders>
-            <w:shd w:val="clear" w:color="auto" w:fill="FFFFFF"/>
-            <w:tcMar>
-              <w:top w:w="0" w:type="dxa"/>
-              <w:bottom w:w="0" w:type="dxa"/>
-              <w:left w:w="0" w:type="dxa"/>
-              <w:right w:w="0" w:type="dxa"/>
-            </w:tcMar>
-            <w:vAlign w:val="center"/>
-          </w:tcPr>
-          <w:p>
-            <w:pPr>
-              <w:pStyle w:val="Normal"/>
-              <w:jc w:val="center"/>
-              <w:pBdr>
-                <w:bottom w:val="none" w:sz="0" w:space="0" w:color="000000"/>
-                <w:top w:val="none" w:sz="0" w:space="0" w:color="000000"/>
-                <w:left w:val="none" w:sz="0" w:space="0" w:color="000000"/>
-                <w:right w:val="none" w:sz="0" w:space="0" w:color="000000"/>
-              </w:pBdr>
-              <w:spacing w:after="100" w:before="100" w:line="240"/>
-              <w:ind w:left="100" w:right="100" w:firstLine="0" w:firstLineChars="0"/>
-            </w:pPr>
-            <w:r>
-              <w:rPr>
-                <w:rFonts w:ascii="Helvetica" w:hAnsi="Helvetica" w:eastAsia="Helvetica" w:cs="Helvetica"/>
-                <w:i w:val="false"/>
-                <w:b w:val="false"/>
-                <w:u w:val="none"/>
-                <w:sz w:val="22"/>
-                <w:szCs w:val="22"/>
-                <w:color w:val="000000"/>
-              </w:rPr>
-              <w:t xml:space="preserve">26,825 (92.4%)</w:t>
+              <w:t xml:space="preserve">955 (30.2%)</w:t>
+            </w:r>
+          </w:p>
+        </w:tc>
+        <w:tc>
+          <w:tcPr>
+            <w:tcBorders>
+              <w:bottom w:val="none" w:sz="0" w:space="0" w:color="000000"/>
+              <w:top w:val="none" w:sz="0" w:space="0" w:color="000000"/>
+              <w:left w:val="none" w:sz="0" w:space="0" w:color="000000"/>
+              <w:right w:val="none" w:sz="0" w:space="0" w:color="000000"/>
+            </w:tcBorders>
+            <w:shd w:val="clear" w:color="auto" w:fill="FFFFFF"/>
+            <w:tcMar>
+              <w:top w:w="0" w:type="dxa"/>
+              <w:bottom w:w="0" w:type="dxa"/>
+              <w:left w:w="0" w:type="dxa"/>
+              <w:right w:w="0" w:type="dxa"/>
+            </w:tcMar>
+            <w:vAlign w:val="center"/>
+          </w:tcPr>
+          <w:p>
+            <w:pPr>
+              <w:pStyle w:val="Normal"/>
+              <w:jc w:val="center"/>
+              <w:pBdr>
+                <w:bottom w:val="none" w:sz="0" w:space="0" w:color="000000"/>
+                <w:top w:val="none" w:sz="0" w:space="0" w:color="000000"/>
+                <w:left w:val="none" w:sz="0" w:space="0" w:color="000000"/>
+                <w:right w:val="none" w:sz="0" w:space="0" w:color="000000"/>
+              </w:pBdr>
+              <w:spacing w:after="100" w:before="100" w:line="240"/>
+              <w:ind w:left="100" w:right="100" w:firstLine="0" w:firstLineChars="0"/>
+            </w:pPr>
+            <w:r>
+              <w:rPr>
+                <w:rFonts w:ascii="Helvetica" w:hAnsi="Helvetica" w:eastAsia="Helvetica" w:cs="Helvetica"/>
+                <w:i w:val="false"/>
+                <w:b w:val="false"/>
+                <w:u w:val="none"/>
+                <w:sz w:val="22"/>
+                <w:szCs w:val="22"/>
+                <w:color w:val="000000"/>
+              </w:rPr>
+              <w:t xml:space="preserve">25,870 (100.0%)</w:t>
             </w:r>
           </w:p>
         </w:tc>
@@ -887,51 +887,51 @@
                 <w:szCs w:val="22"/>
                 <w:color w:val="000000"/>
               </w:rPr>
-              <w:t xml:space="preserve">14 (100%)</w:t>
-            </w:r>
-          </w:p>
-        </w:tc>
-        <w:tc>
-          <w:tcPr>
-            <w:tcBorders>
-              <w:bottom w:val="none" w:sz="0" w:space="0" w:color="000000"/>
-              <w:top w:val="none" w:sz="0" w:space="0" w:color="000000"/>
-              <w:left w:val="none" w:sz="0" w:space="0" w:color="000000"/>
-              <w:right w:val="none" w:sz="0" w:space="0" w:color="000000"/>
-            </w:tcBorders>
-            <w:shd w:val="clear" w:color="auto" w:fill="FFFFFF"/>
-            <w:tcMar>
-              <w:top w:w="0" w:type="dxa"/>
-              <w:bottom w:w="0" w:type="dxa"/>
-              <w:left w:w="0" w:type="dxa"/>
-              <w:right w:w="0" w:type="dxa"/>
-            </w:tcMar>
-            <w:vAlign w:val="center"/>
-          </w:tcPr>
-          <w:p>
-            <w:pPr>
-              <w:pStyle w:val="Normal"/>
-              <w:jc w:val="center"/>
-              <w:pBdr>
-                <w:bottom w:val="none" w:sz="0" w:space="0" w:color="000000"/>
-                <w:top w:val="none" w:sz="0" w:space="0" w:color="000000"/>
-                <w:left w:val="none" w:sz="0" w:space="0" w:color="000000"/>
-                <w:right w:val="none" w:sz="0" w:space="0" w:color="000000"/>
-              </w:pBdr>
-              <w:spacing w:after="100" w:before="100" w:line="240"/>
-              <w:ind w:left="100" w:right="100" w:firstLine="0" w:firstLineChars="0"/>
-            </w:pPr>
-            <w:r>
-              <w:rPr>
-                <w:rFonts w:ascii="Helvetica" w:hAnsi="Helvetica" w:eastAsia="Helvetica" w:cs="Helvetica"/>
-                <w:i w:val="false"/>
-                <w:b w:val="false"/>
-                <w:u w:val="none"/>
-                <w:sz w:val="22"/>
-                <w:szCs w:val="22"/>
-                <w:color w:val="000000"/>
-              </w:rPr>
-              <w:t xml:space="preserve">2,203 (7.6%)</w:t>
+              <w:t xml:space="preserve">2,206 (69.8%)</w:t>
+            </w:r>
+          </w:p>
+        </w:tc>
+        <w:tc>
+          <w:tcPr>
+            <w:tcBorders>
+              <w:bottom w:val="none" w:sz="0" w:space="0" w:color="000000"/>
+              <w:top w:val="none" w:sz="0" w:space="0" w:color="000000"/>
+              <w:left w:val="none" w:sz="0" w:space="0" w:color="000000"/>
+              <w:right w:val="none" w:sz="0" w:space="0" w:color="000000"/>
+            </w:tcBorders>
+            <w:shd w:val="clear" w:color="auto" w:fill="FFFFFF"/>
+            <w:tcMar>
+              <w:top w:w="0" w:type="dxa"/>
+              <w:bottom w:w="0" w:type="dxa"/>
+              <w:left w:w="0" w:type="dxa"/>
+              <w:right w:w="0" w:type="dxa"/>
+            </w:tcMar>
+            <w:vAlign w:val="center"/>
+          </w:tcPr>
+          <w:p>
+            <w:pPr>
+              <w:pStyle w:val="Normal"/>
+              <w:jc w:val="center"/>
+              <w:pBdr>
+                <w:bottom w:val="none" w:sz="0" w:space="0" w:color="000000"/>
+                <w:top w:val="none" w:sz="0" w:space="0" w:color="000000"/>
+                <w:left w:val="none" w:sz="0" w:space="0" w:color="000000"/>
+                <w:right w:val="none" w:sz="0" w:space="0" w:color="000000"/>
+              </w:pBdr>
+              <w:spacing w:after="100" w:before="100" w:line="240"/>
+              <w:ind w:left="100" w:right="100" w:firstLine="0" w:firstLineChars="0"/>
+            </w:pPr>
+            <w:r>
+              <w:rPr>
+                <w:rFonts w:ascii="Helvetica" w:hAnsi="Helvetica" w:eastAsia="Helvetica" w:cs="Helvetica"/>
+                <w:i w:val="false"/>
+                <w:b w:val="false"/>
+                <w:u w:val="none"/>
+                <w:sz w:val="22"/>
+                <w:szCs w:val="22"/>
+                <w:color w:val="000000"/>
+              </w:rPr>
+              <w:t xml:space="preserve">11 (0.0%)</w:t>
             </w:r>
           </w:p>
         </w:tc>
@@ -1339,51 +1339,51 @@
                 <w:szCs w:val="22"/>
                 <w:color w:val="000000"/>
               </w:rPr>
-              <w:t xml:space="preserve">9 (64.3%)</w:t>
-            </w:r>
-          </w:p>
-        </w:tc>
-        <w:tc>
-          <w:tcPr>
-            <w:tcBorders>
-              <w:bottom w:val="none" w:sz="0" w:space="0" w:color="000000"/>
-              <w:top w:val="none" w:sz="0" w:space="0" w:color="000000"/>
-              <w:left w:val="none" w:sz="0" w:space="0" w:color="000000"/>
-              <w:right w:val="none" w:sz="0" w:space="0" w:color="000000"/>
-            </w:tcBorders>
-            <w:shd w:val="clear" w:color="auto" w:fill="FFFFFF"/>
-            <w:tcMar>
-              <w:top w:w="0" w:type="dxa"/>
-              <w:bottom w:w="0" w:type="dxa"/>
-              <w:left w:w="0" w:type="dxa"/>
-              <w:right w:w="0" w:type="dxa"/>
-            </w:tcMar>
-            <w:vAlign w:val="center"/>
-          </w:tcPr>
-          <w:p>
-            <w:pPr>
-              <w:pStyle w:val="Normal"/>
-              <w:jc w:val="center"/>
-              <w:pBdr>
-                <w:bottom w:val="none" w:sz="0" w:space="0" w:color="000000"/>
-                <w:top w:val="none" w:sz="0" w:space="0" w:color="000000"/>
-                <w:left w:val="none" w:sz="0" w:space="0" w:color="000000"/>
-                <w:right w:val="none" w:sz="0" w:space="0" w:color="000000"/>
-              </w:pBdr>
-              <w:spacing w:after="100" w:before="100" w:line="240"/>
-              <w:ind w:left="100" w:right="100" w:firstLine="0" w:firstLineChars="0"/>
-            </w:pPr>
-            <w:r>
-              <w:rPr>
-                <w:rFonts w:ascii="Helvetica" w:hAnsi="Helvetica" w:eastAsia="Helvetica" w:cs="Helvetica"/>
-                <w:i w:val="false"/>
-                <w:b w:val="false"/>
-                <w:u w:val="none"/>
-                <w:sz w:val="22"/>
-                <w:szCs w:val="22"/>
-                <w:color w:val="000000"/>
-              </w:rPr>
-              <w:t xml:space="preserve">16,149 (55.6%)</w:t>
+              <w:t xml:space="preserve">1,632 (51.6%)</w:t>
+            </w:r>
+          </w:p>
+        </w:tc>
+        <w:tc>
+          <w:tcPr>
+            <w:tcBorders>
+              <w:bottom w:val="none" w:sz="0" w:space="0" w:color="000000"/>
+              <w:top w:val="none" w:sz="0" w:space="0" w:color="000000"/>
+              <w:left w:val="none" w:sz="0" w:space="0" w:color="000000"/>
+              <w:right w:val="none" w:sz="0" w:space="0" w:color="000000"/>
+            </w:tcBorders>
+            <w:shd w:val="clear" w:color="auto" w:fill="FFFFFF"/>
+            <w:tcMar>
+              <w:top w:w="0" w:type="dxa"/>
+              <w:bottom w:w="0" w:type="dxa"/>
+              <w:left w:w="0" w:type="dxa"/>
+              <w:right w:w="0" w:type="dxa"/>
+            </w:tcMar>
+            <w:vAlign w:val="center"/>
+          </w:tcPr>
+          <w:p>
+            <w:pPr>
+              <w:pStyle w:val="Normal"/>
+              <w:jc w:val="center"/>
+              <w:pBdr>
+                <w:bottom w:val="none" w:sz="0" w:space="0" w:color="000000"/>
+                <w:top w:val="none" w:sz="0" w:space="0" w:color="000000"/>
+                <w:left w:val="none" w:sz="0" w:space="0" w:color="000000"/>
+                <w:right w:val="none" w:sz="0" w:space="0" w:color="000000"/>
+              </w:pBdr>
+              <w:spacing w:after="100" w:before="100" w:line="240"/>
+              <w:ind w:left="100" w:right="100" w:firstLine="0" w:firstLineChars="0"/>
+            </w:pPr>
+            <w:r>
+              <w:rPr>
+                <w:rFonts w:ascii="Helvetica" w:hAnsi="Helvetica" w:eastAsia="Helvetica" w:cs="Helvetica"/>
+                <w:i w:val="false"/>
+                <w:b w:val="false"/>
+                <w:u w:val="none"/>
+                <w:sz w:val="22"/>
+                <w:szCs w:val="22"/>
+                <w:color w:val="000000"/>
+              </w:rPr>
+              <w:t xml:space="preserve">14,526 (56.1%)</w:t>
             </w:r>
           </w:p>
         </w:tc>
@@ -1565,51 +1565,51 @@
                 <w:szCs w:val="22"/>
                 <w:color w:val="000000"/>
               </w:rPr>
-              <w:t xml:space="preserve">5 (35.7%)</w:t>
-            </w:r>
-          </w:p>
-        </w:tc>
-        <w:tc>
-          <w:tcPr>
-            <w:tcBorders>
-              <w:bottom w:val="none" w:sz="0" w:space="0" w:color="000000"/>
-              <w:top w:val="none" w:sz="0" w:space="0" w:color="000000"/>
-              <w:left w:val="none" w:sz="0" w:space="0" w:color="000000"/>
-              <w:right w:val="none" w:sz="0" w:space="0" w:color="000000"/>
-            </w:tcBorders>
-            <w:shd w:val="clear" w:color="auto" w:fill="FFFFFF"/>
-            <w:tcMar>
-              <w:top w:w="0" w:type="dxa"/>
-              <w:bottom w:w="0" w:type="dxa"/>
-              <w:left w:w="0" w:type="dxa"/>
-              <w:right w:w="0" w:type="dxa"/>
-            </w:tcMar>
-            <w:vAlign w:val="center"/>
-          </w:tcPr>
-          <w:p>
-            <w:pPr>
-              <w:pStyle w:val="Normal"/>
-              <w:jc w:val="center"/>
-              <w:pBdr>
-                <w:bottom w:val="none" w:sz="0" w:space="0" w:color="000000"/>
-                <w:top w:val="none" w:sz="0" w:space="0" w:color="000000"/>
-                <w:left w:val="none" w:sz="0" w:space="0" w:color="000000"/>
-                <w:right w:val="none" w:sz="0" w:space="0" w:color="000000"/>
-              </w:pBdr>
-              <w:spacing w:after="100" w:before="100" w:line="240"/>
-              <w:ind w:left="100" w:right="100" w:firstLine="0" w:firstLineChars="0"/>
-            </w:pPr>
-            <w:r>
-              <w:rPr>
-                <w:rFonts w:ascii="Helvetica" w:hAnsi="Helvetica" w:eastAsia="Helvetica" w:cs="Helvetica"/>
-                <w:i w:val="false"/>
-                <w:b w:val="false"/>
-                <w:u w:val="none"/>
-                <w:sz w:val="22"/>
-                <w:szCs w:val="22"/>
-                <w:color w:val="000000"/>
-              </w:rPr>
-              <w:t xml:space="preserve">12,879 (44.4%)</w:t>
+              <w:t xml:space="preserve">1,529 (48.4%)</w:t>
+            </w:r>
+          </w:p>
+        </w:tc>
+        <w:tc>
+          <w:tcPr>
+            <w:tcBorders>
+              <w:bottom w:val="none" w:sz="0" w:space="0" w:color="000000"/>
+              <w:top w:val="none" w:sz="0" w:space="0" w:color="000000"/>
+              <w:left w:val="none" w:sz="0" w:space="0" w:color="000000"/>
+              <w:right w:val="none" w:sz="0" w:space="0" w:color="000000"/>
+            </w:tcBorders>
+            <w:shd w:val="clear" w:color="auto" w:fill="FFFFFF"/>
+            <w:tcMar>
+              <w:top w:w="0" w:type="dxa"/>
+              <w:bottom w:w="0" w:type="dxa"/>
+              <w:left w:w="0" w:type="dxa"/>
+              <w:right w:w="0" w:type="dxa"/>
+            </w:tcMar>
+            <w:vAlign w:val="center"/>
+          </w:tcPr>
+          <w:p>
+            <w:pPr>
+              <w:pStyle w:val="Normal"/>
+              <w:jc w:val="center"/>
+              <w:pBdr>
+                <w:bottom w:val="none" w:sz="0" w:space="0" w:color="000000"/>
+                <w:top w:val="none" w:sz="0" w:space="0" w:color="000000"/>
+                <w:left w:val="none" w:sz="0" w:space="0" w:color="000000"/>
+                <w:right w:val="none" w:sz="0" w:space="0" w:color="000000"/>
+              </w:pBdr>
+              <w:spacing w:after="100" w:before="100" w:line="240"/>
+              <w:ind w:left="100" w:right="100" w:firstLine="0" w:firstLineChars="0"/>
+            </w:pPr>
+            <w:r>
+              <w:rPr>
+                <w:rFonts w:ascii="Helvetica" w:hAnsi="Helvetica" w:eastAsia="Helvetica" w:cs="Helvetica"/>
+                <w:i w:val="false"/>
+                <w:b w:val="false"/>
+                <w:u w:val="none"/>
+                <w:sz w:val="22"/>
+                <w:szCs w:val="22"/>
+                <w:color w:val="000000"/>
+              </w:rPr>
+              <w:t xml:space="preserve">11,355 (43.9%)</w:t>
             </w:r>
           </w:p>
         </w:tc>
@@ -2017,51 +2017,51 @@
                 <w:szCs w:val="22"/>
                 <w:color w:val="000000"/>
               </w:rPr>
-              <w:t xml:space="preserve">68.5 (17.1)</w:t>
-            </w:r>
-          </w:p>
-        </w:tc>
-        <w:tc>
-          <w:tcPr>
-            <w:tcBorders>
-              <w:bottom w:val="none" w:sz="0" w:space="0" w:color="000000"/>
-              <w:top w:val="none" w:sz="0" w:space="0" w:color="000000"/>
-              <w:left w:val="none" w:sz="0" w:space="0" w:color="000000"/>
-              <w:right w:val="none" w:sz="0" w:space="0" w:color="000000"/>
-            </w:tcBorders>
-            <w:shd w:val="clear" w:color="auto" w:fill="FFFFFF"/>
-            <w:tcMar>
-              <w:top w:w="0" w:type="dxa"/>
-              <w:bottom w:w="0" w:type="dxa"/>
-              <w:left w:w="0" w:type="dxa"/>
-              <w:right w:w="0" w:type="dxa"/>
-            </w:tcMar>
-            <w:vAlign w:val="center"/>
-          </w:tcPr>
-          <w:p>
-            <w:pPr>
-              <w:pStyle w:val="Normal"/>
-              <w:jc w:val="center"/>
-              <w:pBdr>
-                <w:bottom w:val="none" w:sz="0" w:space="0" w:color="000000"/>
-                <w:top w:val="none" w:sz="0" w:space="0" w:color="000000"/>
-                <w:left w:val="none" w:sz="0" w:space="0" w:color="000000"/>
-                <w:right w:val="none" w:sz="0" w:space="0" w:color="000000"/>
-              </w:pBdr>
-              <w:spacing w:after="100" w:before="100" w:line="240"/>
-              <w:ind w:left="100" w:right="100" w:firstLine="0" w:firstLineChars="0"/>
-            </w:pPr>
-            <w:r>
-              <w:rPr>
-                <w:rFonts w:ascii="Helvetica" w:hAnsi="Helvetica" w:eastAsia="Helvetica" w:cs="Helvetica"/>
-                <w:i w:val="false"/>
-                <w:b w:val="false"/>
-                <w:u w:val="none"/>
-                <w:sz w:val="22"/>
-                <w:szCs w:val="22"/>
-                <w:color w:val="000000"/>
-              </w:rPr>
-              <w:t xml:space="preserve">65.2 (17.5)</w:t>
+              <w:t xml:space="preserve">71.9 (15.3)</w:t>
+            </w:r>
+          </w:p>
+        </w:tc>
+        <w:tc>
+          <w:tcPr>
+            <w:tcBorders>
+              <w:bottom w:val="none" w:sz="0" w:space="0" w:color="000000"/>
+              <w:top w:val="none" w:sz="0" w:space="0" w:color="000000"/>
+              <w:left w:val="none" w:sz="0" w:space="0" w:color="000000"/>
+              <w:right w:val="none" w:sz="0" w:space="0" w:color="000000"/>
+            </w:tcBorders>
+            <w:shd w:val="clear" w:color="auto" w:fill="FFFFFF"/>
+            <w:tcMar>
+              <w:top w:w="0" w:type="dxa"/>
+              <w:bottom w:w="0" w:type="dxa"/>
+              <w:left w:w="0" w:type="dxa"/>
+              <w:right w:w="0" w:type="dxa"/>
+            </w:tcMar>
+            <w:vAlign w:val="center"/>
+          </w:tcPr>
+          <w:p>
+            <w:pPr>
+              <w:pStyle w:val="Normal"/>
+              <w:jc w:val="center"/>
+              <w:pBdr>
+                <w:bottom w:val="none" w:sz="0" w:space="0" w:color="000000"/>
+                <w:top w:val="none" w:sz="0" w:space="0" w:color="000000"/>
+                <w:left w:val="none" w:sz="0" w:space="0" w:color="000000"/>
+                <w:right w:val="none" w:sz="0" w:space="0" w:color="000000"/>
+              </w:pBdr>
+              <w:spacing w:after="100" w:before="100" w:line="240"/>
+              <w:ind w:left="100" w:right="100" w:firstLine="0" w:firstLineChars="0"/>
+            </w:pPr>
+            <w:r>
+              <w:rPr>
+                <w:rFonts w:ascii="Helvetica" w:hAnsi="Helvetica" w:eastAsia="Helvetica" w:cs="Helvetica"/>
+                <w:i w:val="false"/>
+                <w:b w:val="false"/>
+                <w:u w:val="none"/>
+                <w:sz w:val="22"/>
+                <w:szCs w:val="22"/>
+                <w:color w:val="000000"/>
+              </w:rPr>
+              <w:t xml:space="preserve">64.4 (17.6)</w:t>
             </w:r>
           </w:p>
         </w:tc>
@@ -2243,51 +2243,51 @@
                 <w:szCs w:val="22"/>
                 <w:color w:val="000000"/>
               </w:rPr>
-              <w:t xml:space="preserve">74.5 (74.5, 81.5)</w:t>
-            </w:r>
-          </w:p>
-        </w:tc>
-        <w:tc>
-          <w:tcPr>
-            <w:tcBorders>
-              <w:bottom w:val="none" w:sz="0" w:space="0" w:color="000000"/>
-              <w:top w:val="none" w:sz="0" w:space="0" w:color="000000"/>
-              <w:left w:val="none" w:sz="0" w:space="0" w:color="000000"/>
-              <w:right w:val="none" w:sz="0" w:space="0" w:color="000000"/>
-            </w:tcBorders>
-            <w:shd w:val="clear" w:color="auto" w:fill="FFFFFF"/>
-            <w:tcMar>
-              <w:top w:w="0" w:type="dxa"/>
-              <w:bottom w:w="0" w:type="dxa"/>
-              <w:left w:w="0" w:type="dxa"/>
-              <w:right w:w="0" w:type="dxa"/>
-            </w:tcMar>
-            <w:vAlign w:val="center"/>
-          </w:tcPr>
-          <w:p>
-            <w:pPr>
-              <w:pStyle w:val="Normal"/>
-              <w:jc w:val="center"/>
-              <w:pBdr>
-                <w:bottom w:val="none" w:sz="0" w:space="0" w:color="000000"/>
-                <w:top w:val="none" w:sz="0" w:space="0" w:color="000000"/>
-                <w:left w:val="none" w:sz="0" w:space="0" w:color="000000"/>
-                <w:right w:val="none" w:sz="0" w:space="0" w:color="000000"/>
-              </w:pBdr>
-              <w:spacing w:after="100" w:before="100" w:line="240"/>
-              <w:ind w:left="100" w:right="100" w:firstLine="0" w:firstLineChars="0"/>
-            </w:pPr>
-            <w:r>
-              <w:rPr>
-                <w:rFonts w:ascii="Helvetica" w:hAnsi="Helvetica" w:eastAsia="Helvetica" w:cs="Helvetica"/>
-                <w:i w:val="false"/>
-                <w:b w:val="false"/>
-                <w:u w:val="none"/>
-                <w:sz w:val="22"/>
-                <w:szCs w:val="22"/>
-                <w:color w:val="000000"/>
-              </w:rPr>
-              <w:t xml:space="preserve">67.0 (67.0, 79.0)</w:t>
+              <w:t xml:space="preserve">74.0 (74.0, 84.0)</w:t>
+            </w:r>
+          </w:p>
+        </w:tc>
+        <w:tc>
+          <w:tcPr>
+            <w:tcBorders>
+              <w:bottom w:val="none" w:sz="0" w:space="0" w:color="000000"/>
+              <w:top w:val="none" w:sz="0" w:space="0" w:color="000000"/>
+              <w:left w:val="none" w:sz="0" w:space="0" w:color="000000"/>
+              <w:right w:val="none" w:sz="0" w:space="0" w:color="000000"/>
+            </w:tcBorders>
+            <w:shd w:val="clear" w:color="auto" w:fill="FFFFFF"/>
+            <w:tcMar>
+              <w:top w:w="0" w:type="dxa"/>
+              <w:bottom w:w="0" w:type="dxa"/>
+              <w:left w:w="0" w:type="dxa"/>
+              <w:right w:w="0" w:type="dxa"/>
+            </w:tcMar>
+            <w:vAlign w:val="center"/>
+          </w:tcPr>
+          <w:p>
+            <w:pPr>
+              <w:pStyle w:val="Normal"/>
+              <w:jc w:val="center"/>
+              <w:pBdr>
+                <w:bottom w:val="none" w:sz="0" w:space="0" w:color="000000"/>
+                <w:top w:val="none" w:sz="0" w:space="0" w:color="000000"/>
+                <w:left w:val="none" w:sz="0" w:space="0" w:color="000000"/>
+                <w:right w:val="none" w:sz="0" w:space="0" w:color="000000"/>
+              </w:pBdr>
+              <w:spacing w:after="100" w:before="100" w:line="240"/>
+              <w:ind w:left="100" w:right="100" w:firstLine="0" w:firstLineChars="0"/>
+            </w:pPr>
+            <w:r>
+              <w:rPr>
+                <w:rFonts w:ascii="Helvetica" w:hAnsi="Helvetica" w:eastAsia="Helvetica" w:cs="Helvetica"/>
+                <w:i w:val="false"/>
+                <w:b w:val="false"/>
+                <w:u w:val="none"/>
+                <w:sz w:val="22"/>
+                <w:szCs w:val="22"/>
+                <w:color w:val="000000"/>
+              </w:rPr>
+              <w:t xml:space="preserve">66.0 (66.0, 78.0)</w:t>
             </w:r>
           </w:p>
         </w:tc>
@@ -2695,51 +2695,51 @@
                 <w:szCs w:val="22"/>
                 <w:color w:val="000000"/>
               </w:rPr>
-              <w:t xml:space="preserve">1 (7.1%)</w:t>
-            </w:r>
-          </w:p>
-        </w:tc>
-        <w:tc>
-          <w:tcPr>
-            <w:tcBorders>
-              <w:bottom w:val="none" w:sz="0" w:space="0" w:color="000000"/>
-              <w:top w:val="none" w:sz="0" w:space="0" w:color="000000"/>
-              <w:left w:val="none" w:sz="0" w:space="0" w:color="000000"/>
-              <w:right w:val="none" w:sz="0" w:space="0" w:color="000000"/>
-            </w:tcBorders>
-            <w:shd w:val="clear" w:color="auto" w:fill="FFFFFF"/>
-            <w:tcMar>
-              <w:top w:w="0" w:type="dxa"/>
-              <w:bottom w:w="0" w:type="dxa"/>
-              <w:left w:w="0" w:type="dxa"/>
-              <w:right w:w="0" w:type="dxa"/>
-            </w:tcMar>
-            <w:vAlign w:val="center"/>
-          </w:tcPr>
-          <w:p>
-            <w:pPr>
-              <w:pStyle w:val="Normal"/>
-              <w:jc w:val="center"/>
-              <w:pBdr>
-                <w:bottom w:val="none" w:sz="0" w:space="0" w:color="000000"/>
-                <w:top w:val="none" w:sz="0" w:space="0" w:color="000000"/>
-                <w:left w:val="none" w:sz="0" w:space="0" w:color="000000"/>
-                <w:right w:val="none" w:sz="0" w:space="0" w:color="000000"/>
-              </w:pBdr>
-              <w:spacing w:after="100" w:before="100" w:line="240"/>
-              <w:ind w:left="100" w:right="100" w:firstLine="0" w:firstLineChars="0"/>
-            </w:pPr>
-            <w:r>
-              <w:rPr>
-                <w:rFonts w:ascii="Helvetica" w:hAnsi="Helvetica" w:eastAsia="Helvetica" w:cs="Helvetica"/>
-                <w:i w:val="false"/>
-                <w:b w:val="false"/>
-                <w:u w:val="none"/>
-                <w:sz w:val="22"/>
-                <w:szCs w:val="22"/>
-                <w:color w:val="000000"/>
-              </w:rPr>
-              <w:t xml:space="preserve">1,057 (3.6%)</w:t>
+              <w:t xml:space="preserve">68 (2.2%)</w:t>
+            </w:r>
+          </w:p>
+        </w:tc>
+        <w:tc>
+          <w:tcPr>
+            <w:tcBorders>
+              <w:bottom w:val="none" w:sz="0" w:space="0" w:color="000000"/>
+              <w:top w:val="none" w:sz="0" w:space="0" w:color="000000"/>
+              <w:left w:val="none" w:sz="0" w:space="0" w:color="000000"/>
+              <w:right w:val="none" w:sz="0" w:space="0" w:color="000000"/>
+            </w:tcBorders>
+            <w:shd w:val="clear" w:color="auto" w:fill="FFFFFF"/>
+            <w:tcMar>
+              <w:top w:w="0" w:type="dxa"/>
+              <w:bottom w:w="0" w:type="dxa"/>
+              <w:left w:w="0" w:type="dxa"/>
+              <w:right w:w="0" w:type="dxa"/>
+            </w:tcMar>
+            <w:vAlign w:val="center"/>
+          </w:tcPr>
+          <w:p>
+            <w:pPr>
+              <w:pStyle w:val="Normal"/>
+              <w:jc w:val="center"/>
+              <w:pBdr>
+                <w:bottom w:val="none" w:sz="0" w:space="0" w:color="000000"/>
+                <w:top w:val="none" w:sz="0" w:space="0" w:color="000000"/>
+                <w:left w:val="none" w:sz="0" w:space="0" w:color="000000"/>
+                <w:right w:val="none" w:sz="0" w:space="0" w:color="000000"/>
+              </w:pBdr>
+              <w:spacing w:after="100" w:before="100" w:line="240"/>
+              <w:ind w:left="100" w:right="100" w:firstLine="0" w:firstLineChars="0"/>
+            </w:pPr>
+            <w:r>
+              <w:rPr>
+                <w:rFonts w:ascii="Helvetica" w:hAnsi="Helvetica" w:eastAsia="Helvetica" w:cs="Helvetica"/>
+                <w:i w:val="false"/>
+                <w:b w:val="false"/>
+                <w:u w:val="none"/>
+                <w:sz w:val="22"/>
+                <w:szCs w:val="22"/>
+                <w:color w:val="000000"/>
+              </w:rPr>
+              <w:t xml:space="preserve">990 (3.8%)</w:t>
             </w:r>
           </w:p>
         </w:tc>
@@ -2921,51 +2921,51 @@
                 <w:szCs w:val="22"/>
                 <w:color w:val="000000"/>
               </w:rPr>
-              <w:t xml:space="preserve">2 (14.3%)</w:t>
-            </w:r>
-          </w:p>
-        </w:tc>
-        <w:tc>
-          <w:tcPr>
-            <w:tcBorders>
-              <w:bottom w:val="none" w:sz="0" w:space="0" w:color="000000"/>
-              <w:top w:val="none" w:sz="0" w:space="0" w:color="000000"/>
-              <w:left w:val="none" w:sz="0" w:space="0" w:color="000000"/>
-              <w:right w:val="none" w:sz="0" w:space="0" w:color="000000"/>
-            </w:tcBorders>
-            <w:shd w:val="clear" w:color="auto" w:fill="FFFFFF"/>
-            <w:tcMar>
-              <w:top w:w="0" w:type="dxa"/>
-              <w:bottom w:w="0" w:type="dxa"/>
-              <w:left w:w="0" w:type="dxa"/>
-              <w:right w:w="0" w:type="dxa"/>
-            </w:tcMar>
-            <w:vAlign w:val="center"/>
-          </w:tcPr>
-          <w:p>
-            <w:pPr>
-              <w:pStyle w:val="Normal"/>
-              <w:jc w:val="center"/>
-              <w:pBdr>
-                <w:bottom w:val="none" w:sz="0" w:space="0" w:color="000000"/>
-                <w:top w:val="none" w:sz="0" w:space="0" w:color="000000"/>
-                <w:left w:val="none" w:sz="0" w:space="0" w:color="000000"/>
-                <w:right w:val="none" w:sz="0" w:space="0" w:color="000000"/>
-              </w:pBdr>
-              <w:spacing w:after="100" w:before="100" w:line="240"/>
-              <w:ind w:left="100" w:right="100" w:firstLine="0" w:firstLineChars="0"/>
-            </w:pPr>
-            <w:r>
-              <w:rPr>
-                <w:rFonts w:ascii="Helvetica" w:hAnsi="Helvetica" w:eastAsia="Helvetica" w:cs="Helvetica"/>
-                <w:i w:val="false"/>
-                <w:b w:val="false"/>
-                <w:u w:val="none"/>
-                <w:sz w:val="22"/>
-                <w:szCs w:val="22"/>
-                <w:color w:val="000000"/>
-              </w:rPr>
-              <w:t xml:space="preserve">2,891 (10.0%)</w:t>
+              <w:t xml:space="preserve">241 (7.6%)</w:t>
+            </w:r>
+          </w:p>
+        </w:tc>
+        <w:tc>
+          <w:tcPr>
+            <w:tcBorders>
+              <w:bottom w:val="none" w:sz="0" w:space="0" w:color="000000"/>
+              <w:top w:val="none" w:sz="0" w:space="0" w:color="000000"/>
+              <w:left w:val="none" w:sz="0" w:space="0" w:color="000000"/>
+              <w:right w:val="none" w:sz="0" w:space="0" w:color="000000"/>
+            </w:tcBorders>
+            <w:shd w:val="clear" w:color="auto" w:fill="FFFFFF"/>
+            <w:tcMar>
+              <w:top w:w="0" w:type="dxa"/>
+              <w:bottom w:w="0" w:type="dxa"/>
+              <w:left w:w="0" w:type="dxa"/>
+              <w:right w:w="0" w:type="dxa"/>
+            </w:tcMar>
+            <w:vAlign w:val="center"/>
+          </w:tcPr>
+          <w:p>
+            <w:pPr>
+              <w:pStyle w:val="Normal"/>
+              <w:jc w:val="center"/>
+              <w:pBdr>
+                <w:bottom w:val="none" w:sz="0" w:space="0" w:color="000000"/>
+                <w:top w:val="none" w:sz="0" w:space="0" w:color="000000"/>
+                <w:left w:val="none" w:sz="0" w:space="0" w:color="000000"/>
+                <w:right w:val="none" w:sz="0" w:space="0" w:color="000000"/>
+              </w:pBdr>
+              <w:spacing w:after="100" w:before="100" w:line="240"/>
+              <w:ind w:left="100" w:right="100" w:firstLine="0" w:firstLineChars="0"/>
+            </w:pPr>
+            <w:r>
+              <w:rPr>
+                <w:rFonts w:ascii="Helvetica" w:hAnsi="Helvetica" w:eastAsia="Helvetica" w:cs="Helvetica"/>
+                <w:i w:val="false"/>
+                <w:b w:val="false"/>
+                <w:u w:val="none"/>
+                <w:sz w:val="22"/>
+                <w:szCs w:val="22"/>
+                <w:color w:val="000000"/>
+              </w:rPr>
+              <w:t xml:space="preserve">2,652 (10.2%)</w:t>
             </w:r>
           </w:p>
         </w:tc>
@@ -3147,51 +3147,51 @@
                 <w:szCs w:val="22"/>
                 <w:color w:val="000000"/>
               </w:rPr>
-              <w:t xml:space="preserve">7 (50.0%)</w:t>
-            </w:r>
-          </w:p>
-        </w:tc>
-        <w:tc>
-          <w:tcPr>
-            <w:tcBorders>
-              <w:bottom w:val="none" w:sz="0" w:space="0" w:color="000000"/>
-              <w:top w:val="none" w:sz="0" w:space="0" w:color="000000"/>
-              <w:left w:val="none" w:sz="0" w:space="0" w:color="000000"/>
-              <w:right w:val="none" w:sz="0" w:space="0" w:color="000000"/>
-            </w:tcBorders>
-            <w:shd w:val="clear" w:color="auto" w:fill="FFFFFF"/>
-            <w:tcMar>
-              <w:top w:w="0" w:type="dxa"/>
-              <w:bottom w:w="0" w:type="dxa"/>
-              <w:left w:w="0" w:type="dxa"/>
-              <w:right w:w="0" w:type="dxa"/>
-            </w:tcMar>
-            <w:vAlign w:val="center"/>
-          </w:tcPr>
-          <w:p>
-            <w:pPr>
-              <w:pStyle w:val="Normal"/>
-              <w:jc w:val="center"/>
-              <w:pBdr>
-                <w:bottom w:val="none" w:sz="0" w:space="0" w:color="000000"/>
-                <w:top w:val="none" w:sz="0" w:space="0" w:color="000000"/>
-                <w:left w:val="none" w:sz="0" w:space="0" w:color="000000"/>
-                <w:right w:val="none" w:sz="0" w:space="0" w:color="000000"/>
-              </w:pBdr>
-              <w:spacing w:after="100" w:before="100" w:line="240"/>
-              <w:ind w:left="100" w:right="100" w:firstLine="0" w:firstLineChars="0"/>
-            </w:pPr>
-            <w:r>
-              <w:rPr>
-                <w:rFonts w:ascii="Helvetica" w:hAnsi="Helvetica" w:eastAsia="Helvetica" w:cs="Helvetica"/>
-                <w:i w:val="false"/>
-                <w:b w:val="false"/>
-                <w:u w:val="none"/>
-                <w:sz w:val="22"/>
-                <w:szCs w:val="22"/>
-                <w:color w:val="000000"/>
-              </w:rPr>
-              <w:t xml:space="preserve">19,327 (66.6%)</w:t>
+              <w:t xml:space="preserve">1,978 (62.6%)</w:t>
+            </w:r>
+          </w:p>
+        </w:tc>
+        <w:tc>
+          <w:tcPr>
+            <w:tcBorders>
+              <w:bottom w:val="none" w:sz="0" w:space="0" w:color="000000"/>
+              <w:top w:val="none" w:sz="0" w:space="0" w:color="000000"/>
+              <w:left w:val="none" w:sz="0" w:space="0" w:color="000000"/>
+              <w:right w:val="none" w:sz="0" w:space="0" w:color="000000"/>
+            </w:tcBorders>
+            <w:shd w:val="clear" w:color="auto" w:fill="FFFFFF"/>
+            <w:tcMar>
+              <w:top w:w="0" w:type="dxa"/>
+              <w:bottom w:w="0" w:type="dxa"/>
+              <w:left w:w="0" w:type="dxa"/>
+              <w:right w:w="0" w:type="dxa"/>
+            </w:tcMar>
+            <w:vAlign w:val="center"/>
+          </w:tcPr>
+          <w:p>
+            <w:pPr>
+              <w:pStyle w:val="Normal"/>
+              <w:jc w:val="center"/>
+              <w:pBdr>
+                <w:bottom w:val="none" w:sz="0" w:space="0" w:color="000000"/>
+                <w:top w:val="none" w:sz="0" w:space="0" w:color="000000"/>
+                <w:left w:val="none" w:sz="0" w:space="0" w:color="000000"/>
+                <w:right w:val="none" w:sz="0" w:space="0" w:color="000000"/>
+              </w:pBdr>
+              <w:spacing w:after="100" w:before="100" w:line="240"/>
+              <w:ind w:left="100" w:right="100" w:firstLine="0" w:firstLineChars="0"/>
+            </w:pPr>
+            <w:r>
+              <w:rPr>
+                <w:rFonts w:ascii="Helvetica" w:hAnsi="Helvetica" w:eastAsia="Helvetica" w:cs="Helvetica"/>
+                <w:i w:val="false"/>
+                <w:b w:val="false"/>
+                <w:u w:val="none"/>
+                <w:sz w:val="22"/>
+                <w:szCs w:val="22"/>
+                <w:color w:val="000000"/>
+              </w:rPr>
+              <w:t xml:space="preserve">17,356 (67.1%)</w:t>
             </w:r>
           </w:p>
         </w:tc>
@@ -3373,51 +3373,51 @@
                 <w:szCs w:val="22"/>
                 <w:color w:val="000000"/>
               </w:rPr>
-              <w:t xml:space="preserve">0 (0%)</w:t>
-            </w:r>
-          </w:p>
-        </w:tc>
-        <w:tc>
-          <w:tcPr>
-            <w:tcBorders>
-              <w:bottom w:val="none" w:sz="0" w:space="0" w:color="000000"/>
-              <w:top w:val="none" w:sz="0" w:space="0" w:color="000000"/>
-              <w:left w:val="none" w:sz="0" w:space="0" w:color="000000"/>
-              <w:right w:val="none" w:sz="0" w:space="0" w:color="000000"/>
-            </w:tcBorders>
-            <w:shd w:val="clear" w:color="auto" w:fill="FFFFFF"/>
-            <w:tcMar>
-              <w:top w:w="0" w:type="dxa"/>
-              <w:bottom w:w="0" w:type="dxa"/>
-              <w:left w:w="0" w:type="dxa"/>
-              <w:right w:w="0" w:type="dxa"/>
-            </w:tcMar>
-            <w:vAlign w:val="center"/>
-          </w:tcPr>
-          <w:p>
-            <w:pPr>
-              <w:pStyle w:val="Normal"/>
-              <w:jc w:val="center"/>
-              <w:pBdr>
-                <w:bottom w:val="none" w:sz="0" w:space="0" w:color="000000"/>
-                <w:top w:val="none" w:sz="0" w:space="0" w:color="000000"/>
-                <w:left w:val="none" w:sz="0" w:space="0" w:color="000000"/>
-                <w:right w:val="none" w:sz="0" w:space="0" w:color="000000"/>
-              </w:pBdr>
-              <w:spacing w:after="100" w:before="100" w:line="240"/>
-              <w:ind w:left="100" w:right="100" w:firstLine="0" w:firstLineChars="0"/>
-            </w:pPr>
-            <w:r>
-              <w:rPr>
-                <w:rFonts w:ascii="Helvetica" w:hAnsi="Helvetica" w:eastAsia="Helvetica" w:cs="Helvetica"/>
-                <w:i w:val="false"/>
-                <w:b w:val="false"/>
-                <w:u w:val="none"/>
-                <w:sz w:val="22"/>
-                <w:szCs w:val="22"/>
-                <w:color w:val="000000"/>
-              </w:rPr>
-              <w:t xml:space="preserve">850 (2.9%)</w:t>
+              <w:t xml:space="preserve">104 (3.3%)</w:t>
+            </w:r>
+          </w:p>
+        </w:tc>
+        <w:tc>
+          <w:tcPr>
+            <w:tcBorders>
+              <w:bottom w:val="none" w:sz="0" w:space="0" w:color="000000"/>
+              <w:top w:val="none" w:sz="0" w:space="0" w:color="000000"/>
+              <w:left w:val="none" w:sz="0" w:space="0" w:color="000000"/>
+              <w:right w:val="none" w:sz="0" w:space="0" w:color="000000"/>
+            </w:tcBorders>
+            <w:shd w:val="clear" w:color="auto" w:fill="FFFFFF"/>
+            <w:tcMar>
+              <w:top w:w="0" w:type="dxa"/>
+              <w:bottom w:w="0" w:type="dxa"/>
+              <w:left w:w="0" w:type="dxa"/>
+              <w:right w:w="0" w:type="dxa"/>
+            </w:tcMar>
+            <w:vAlign w:val="center"/>
+          </w:tcPr>
+          <w:p>
+            <w:pPr>
+              <w:pStyle w:val="Normal"/>
+              <w:jc w:val="center"/>
+              <w:pBdr>
+                <w:bottom w:val="none" w:sz="0" w:space="0" w:color="000000"/>
+                <w:top w:val="none" w:sz="0" w:space="0" w:color="000000"/>
+                <w:left w:val="none" w:sz="0" w:space="0" w:color="000000"/>
+                <w:right w:val="none" w:sz="0" w:space="0" w:color="000000"/>
+              </w:pBdr>
+              <w:spacing w:after="100" w:before="100" w:line="240"/>
+              <w:ind w:left="100" w:right="100" w:firstLine="0" w:firstLineChars="0"/>
+            </w:pPr>
+            <w:r>
+              <w:rPr>
+                <w:rFonts w:ascii="Helvetica" w:hAnsi="Helvetica" w:eastAsia="Helvetica" w:cs="Helvetica"/>
+                <w:i w:val="false"/>
+                <w:b w:val="false"/>
+                <w:u w:val="none"/>
+                <w:sz w:val="22"/>
+                <w:szCs w:val="22"/>
+                <w:color w:val="000000"/>
+              </w:rPr>
+              <w:t xml:space="preserve">746 (2.9%)</w:t>
             </w:r>
           </w:p>
         </w:tc>
@@ -3599,51 +3599,51 @@
                 <w:szCs w:val="22"/>
                 <w:color w:val="000000"/>
               </w:rPr>
-              <w:t xml:space="preserve">4 (28.6%)</w:t>
-            </w:r>
-          </w:p>
-        </w:tc>
-        <w:tc>
-          <w:tcPr>
-            <w:tcBorders>
-              <w:bottom w:val="none" w:sz="0" w:space="0" w:color="000000"/>
-              <w:top w:val="none" w:sz="0" w:space="0" w:color="000000"/>
-              <w:left w:val="none" w:sz="0" w:space="0" w:color="000000"/>
-              <w:right w:val="none" w:sz="0" w:space="0" w:color="000000"/>
-            </w:tcBorders>
-            <w:shd w:val="clear" w:color="auto" w:fill="FFFFFF"/>
-            <w:tcMar>
-              <w:top w:w="0" w:type="dxa"/>
-              <w:bottom w:w="0" w:type="dxa"/>
-              <w:left w:w="0" w:type="dxa"/>
-              <w:right w:w="0" w:type="dxa"/>
-            </w:tcMar>
-            <w:vAlign w:val="center"/>
-          </w:tcPr>
-          <w:p>
-            <w:pPr>
-              <w:pStyle w:val="Normal"/>
-              <w:jc w:val="center"/>
-              <w:pBdr>
-                <w:bottom w:val="none" w:sz="0" w:space="0" w:color="000000"/>
-                <w:top w:val="none" w:sz="0" w:space="0" w:color="000000"/>
-                <w:left w:val="none" w:sz="0" w:space="0" w:color="000000"/>
-                <w:right w:val="none" w:sz="0" w:space="0" w:color="000000"/>
-              </w:pBdr>
-              <w:spacing w:after="100" w:before="100" w:line="240"/>
-              <w:ind w:left="100" w:right="100" w:firstLine="0" w:firstLineChars="0"/>
-            </w:pPr>
-            <w:r>
-              <w:rPr>
-                <w:rFonts w:ascii="Helvetica" w:hAnsi="Helvetica" w:eastAsia="Helvetica" w:cs="Helvetica"/>
-                <w:i w:val="false"/>
-                <w:b w:val="false"/>
-                <w:u w:val="none"/>
-                <w:sz w:val="22"/>
-                <w:szCs w:val="22"/>
-                <w:color w:val="000000"/>
-              </w:rPr>
-              <w:t xml:space="preserve">4,903 (16.9%)</w:t>
+              <w:t xml:space="preserve">770 (24.4%)</w:t>
+            </w:r>
+          </w:p>
+        </w:tc>
+        <w:tc>
+          <w:tcPr>
+            <w:tcBorders>
+              <w:bottom w:val="none" w:sz="0" w:space="0" w:color="000000"/>
+              <w:top w:val="none" w:sz="0" w:space="0" w:color="000000"/>
+              <w:left w:val="none" w:sz="0" w:space="0" w:color="000000"/>
+              <w:right w:val="none" w:sz="0" w:space="0" w:color="000000"/>
+            </w:tcBorders>
+            <w:shd w:val="clear" w:color="auto" w:fill="FFFFFF"/>
+            <w:tcMar>
+              <w:top w:w="0" w:type="dxa"/>
+              <w:bottom w:w="0" w:type="dxa"/>
+              <w:left w:w="0" w:type="dxa"/>
+              <w:right w:w="0" w:type="dxa"/>
+            </w:tcMar>
+            <w:vAlign w:val="center"/>
+          </w:tcPr>
+          <w:p>
+            <w:pPr>
+              <w:pStyle w:val="Normal"/>
+              <w:jc w:val="center"/>
+              <w:pBdr>
+                <w:bottom w:val="none" w:sz="0" w:space="0" w:color="000000"/>
+                <w:top w:val="none" w:sz="0" w:space="0" w:color="000000"/>
+                <w:left w:val="none" w:sz="0" w:space="0" w:color="000000"/>
+                <w:right w:val="none" w:sz="0" w:space="0" w:color="000000"/>
+              </w:pBdr>
+              <w:spacing w:after="100" w:before="100" w:line="240"/>
+              <w:ind w:left="100" w:right="100" w:firstLine="0" w:firstLineChars="0"/>
+            </w:pPr>
+            <w:r>
+              <w:rPr>
+                <w:rFonts w:ascii="Helvetica" w:hAnsi="Helvetica" w:eastAsia="Helvetica" w:cs="Helvetica"/>
+                <w:i w:val="false"/>
+                <w:b w:val="false"/>
+                <w:u w:val="none"/>
+                <w:sz w:val="22"/>
+                <w:szCs w:val="22"/>
+                <w:color w:val="000000"/>
+              </w:rPr>
+              <w:t xml:space="preserve">4,137 (16.0%)</w:t>
             </w:r>
           </w:p>
         </w:tc>
@@ -4051,51 +4051,51 @@
                 <w:szCs w:val="22"/>
                 <w:color w:val="000000"/>
               </w:rPr>
-              <w:t xml:space="preserve">14 (100%)</w:t>
-            </w:r>
-          </w:p>
-        </w:tc>
-        <w:tc>
-          <w:tcPr>
-            <w:tcBorders>
-              <w:bottom w:val="none" w:sz="0" w:space="0" w:color="000000"/>
-              <w:top w:val="none" w:sz="0" w:space="0" w:color="000000"/>
-              <w:left w:val="none" w:sz="0" w:space="0" w:color="000000"/>
-              <w:right w:val="none" w:sz="0" w:space="0" w:color="000000"/>
-            </w:tcBorders>
-            <w:shd w:val="clear" w:color="auto" w:fill="FFFFFF"/>
-            <w:tcMar>
-              <w:top w:w="0" w:type="dxa"/>
-              <w:bottom w:w="0" w:type="dxa"/>
-              <w:left w:w="0" w:type="dxa"/>
-              <w:right w:w="0" w:type="dxa"/>
-            </w:tcMar>
-            <w:vAlign w:val="center"/>
-          </w:tcPr>
-          <w:p>
-            <w:pPr>
-              <w:pStyle w:val="Normal"/>
-              <w:jc w:val="center"/>
-              <w:pBdr>
-                <w:bottom w:val="none" w:sz="0" w:space="0" w:color="000000"/>
-                <w:top w:val="none" w:sz="0" w:space="0" w:color="000000"/>
-                <w:left w:val="none" w:sz="0" w:space="0" w:color="000000"/>
-                <w:right w:val="none" w:sz="0" w:space="0" w:color="000000"/>
-              </w:pBdr>
-              <w:spacing w:after="100" w:before="100" w:line="240"/>
-              <w:ind w:left="100" w:right="100" w:firstLine="0" w:firstLineChars="0"/>
-            </w:pPr>
-            <w:r>
-              <w:rPr>
-                <w:rFonts w:ascii="Helvetica" w:hAnsi="Helvetica" w:eastAsia="Helvetica" w:cs="Helvetica"/>
-                <w:i w:val="false"/>
-                <w:b w:val="false"/>
-                <w:u w:val="none"/>
-                <w:sz w:val="22"/>
-                <w:szCs w:val="22"/>
-                <w:color w:val="000000"/>
-              </w:rPr>
-              <w:t xml:space="preserve">29,028 (100%)</w:t>
+              <w:t xml:space="preserve">3,161 (100%)</w:t>
+            </w:r>
+          </w:p>
+        </w:tc>
+        <w:tc>
+          <w:tcPr>
+            <w:tcBorders>
+              <w:bottom w:val="none" w:sz="0" w:space="0" w:color="000000"/>
+              <w:top w:val="none" w:sz="0" w:space="0" w:color="000000"/>
+              <w:left w:val="none" w:sz="0" w:space="0" w:color="000000"/>
+              <w:right w:val="none" w:sz="0" w:space="0" w:color="000000"/>
+            </w:tcBorders>
+            <w:shd w:val="clear" w:color="auto" w:fill="FFFFFF"/>
+            <w:tcMar>
+              <w:top w:w="0" w:type="dxa"/>
+              <w:bottom w:w="0" w:type="dxa"/>
+              <w:left w:w="0" w:type="dxa"/>
+              <w:right w:w="0" w:type="dxa"/>
+            </w:tcMar>
+            <w:vAlign w:val="center"/>
+          </w:tcPr>
+          <w:p>
+            <w:pPr>
+              <w:pStyle w:val="Normal"/>
+              <w:jc w:val="center"/>
+              <w:pBdr>
+                <w:bottom w:val="none" w:sz="0" w:space="0" w:color="000000"/>
+                <w:top w:val="none" w:sz="0" w:space="0" w:color="000000"/>
+                <w:left w:val="none" w:sz="0" w:space="0" w:color="000000"/>
+                <w:right w:val="none" w:sz="0" w:space="0" w:color="000000"/>
+              </w:pBdr>
+              <w:spacing w:after="100" w:before="100" w:line="240"/>
+              <w:ind w:left="100" w:right="100" w:firstLine="0" w:firstLineChars="0"/>
+            </w:pPr>
+            <w:r>
+              <w:rPr>
+                <w:rFonts w:ascii="Helvetica" w:hAnsi="Helvetica" w:eastAsia="Helvetica" w:cs="Helvetica"/>
+                <w:i w:val="false"/>
+                <w:b w:val="false"/>
+                <w:u w:val="none"/>
+                <w:sz w:val="22"/>
+                <w:szCs w:val="22"/>
+                <w:color w:val="000000"/>
+              </w:rPr>
+              <w:t xml:space="preserve">25,881 (100%)</w:t>
             </w:r>
           </w:p>
         </w:tc>
@@ -4729,51 +4729,51 @@
                 <w:szCs w:val="22"/>
                 <w:color w:val="000000"/>
               </w:rPr>
-              <w:t xml:space="preserve">2 (14.3%)</w:t>
-            </w:r>
-          </w:p>
-        </w:tc>
-        <w:tc>
-          <w:tcPr>
-            <w:tcBorders>
-              <w:bottom w:val="none" w:sz="0" w:space="0" w:color="000000"/>
-              <w:top w:val="none" w:sz="0" w:space="0" w:color="000000"/>
-              <w:left w:val="none" w:sz="0" w:space="0" w:color="000000"/>
-              <w:right w:val="none" w:sz="0" w:space="0" w:color="000000"/>
-            </w:tcBorders>
-            <w:shd w:val="clear" w:color="auto" w:fill="FFFFFF"/>
-            <w:tcMar>
-              <w:top w:w="0" w:type="dxa"/>
-              <w:bottom w:w="0" w:type="dxa"/>
-              <w:left w:w="0" w:type="dxa"/>
-              <w:right w:w="0" w:type="dxa"/>
-            </w:tcMar>
-            <w:vAlign w:val="center"/>
-          </w:tcPr>
-          <w:p>
-            <w:pPr>
-              <w:pStyle w:val="Normal"/>
-              <w:jc w:val="center"/>
-              <w:pBdr>
-                <w:bottom w:val="none" w:sz="0" w:space="0" w:color="000000"/>
-                <w:top w:val="none" w:sz="0" w:space="0" w:color="000000"/>
-                <w:left w:val="none" w:sz="0" w:space="0" w:color="000000"/>
-                <w:right w:val="none" w:sz="0" w:space="0" w:color="000000"/>
-              </w:pBdr>
-              <w:spacing w:after="100" w:before="100" w:line="240"/>
-              <w:ind w:left="100" w:right="100" w:firstLine="0" w:firstLineChars="0"/>
-            </w:pPr>
-            <w:r>
-              <w:rPr>
-                <w:rFonts w:ascii="Helvetica" w:hAnsi="Helvetica" w:eastAsia="Helvetica" w:cs="Helvetica"/>
-                <w:i w:val="false"/>
-                <w:b w:val="false"/>
-                <w:u w:val="none"/>
-                <w:sz w:val="22"/>
-                <w:szCs w:val="22"/>
-                <w:color w:val="000000"/>
-              </w:rPr>
-              <w:t xml:space="preserve">15,935 (54.9%)</w:t>
+              <w:t xml:space="preserve">1,066 (33.7%)</w:t>
+            </w:r>
+          </w:p>
+        </w:tc>
+        <w:tc>
+          <w:tcPr>
+            <w:tcBorders>
+              <w:bottom w:val="none" w:sz="0" w:space="0" w:color="000000"/>
+              <w:top w:val="none" w:sz="0" w:space="0" w:color="000000"/>
+              <w:left w:val="none" w:sz="0" w:space="0" w:color="000000"/>
+              <w:right w:val="none" w:sz="0" w:space="0" w:color="000000"/>
+            </w:tcBorders>
+            <w:shd w:val="clear" w:color="auto" w:fill="FFFFFF"/>
+            <w:tcMar>
+              <w:top w:w="0" w:type="dxa"/>
+              <w:bottom w:w="0" w:type="dxa"/>
+              <w:left w:w="0" w:type="dxa"/>
+              <w:right w:w="0" w:type="dxa"/>
+            </w:tcMar>
+            <w:vAlign w:val="center"/>
+          </w:tcPr>
+          <w:p>
+            <w:pPr>
+              <w:pStyle w:val="Normal"/>
+              <w:jc w:val="center"/>
+              <w:pBdr>
+                <w:bottom w:val="none" w:sz="0" w:space="0" w:color="000000"/>
+                <w:top w:val="none" w:sz="0" w:space="0" w:color="000000"/>
+                <w:left w:val="none" w:sz="0" w:space="0" w:color="000000"/>
+                <w:right w:val="none" w:sz="0" w:space="0" w:color="000000"/>
+              </w:pBdr>
+              <w:spacing w:after="100" w:before="100" w:line="240"/>
+              <w:ind w:left="100" w:right="100" w:firstLine="0" w:firstLineChars="0"/>
+            </w:pPr>
+            <w:r>
+              <w:rPr>
+                <w:rFonts w:ascii="Helvetica" w:hAnsi="Helvetica" w:eastAsia="Helvetica" w:cs="Helvetica"/>
+                <w:i w:val="false"/>
+                <w:b w:val="false"/>
+                <w:u w:val="none"/>
+                <w:sz w:val="22"/>
+                <w:szCs w:val="22"/>
+                <w:color w:val="000000"/>
+              </w:rPr>
+              <w:t xml:space="preserve">14,871 (57.5%)</w:t>
             </w:r>
           </w:p>
         </w:tc>
@@ -4955,51 +4955,51 @@
                 <w:szCs w:val="22"/>
                 <w:color w:val="000000"/>
               </w:rPr>
-              <w:t xml:space="preserve">12 (85.7%)</w:t>
-            </w:r>
-          </w:p>
-        </w:tc>
-        <w:tc>
-          <w:tcPr>
-            <w:tcBorders>
-              <w:bottom w:val="none" w:sz="0" w:space="0" w:color="000000"/>
-              <w:top w:val="none" w:sz="0" w:space="0" w:color="000000"/>
-              <w:left w:val="none" w:sz="0" w:space="0" w:color="000000"/>
-              <w:right w:val="none" w:sz="0" w:space="0" w:color="000000"/>
-            </w:tcBorders>
-            <w:shd w:val="clear" w:color="auto" w:fill="FFFFFF"/>
-            <w:tcMar>
-              <w:top w:w="0" w:type="dxa"/>
-              <w:bottom w:w="0" w:type="dxa"/>
-              <w:left w:w="0" w:type="dxa"/>
-              <w:right w:w="0" w:type="dxa"/>
-            </w:tcMar>
-            <w:vAlign w:val="center"/>
-          </w:tcPr>
-          <w:p>
-            <w:pPr>
-              <w:pStyle w:val="Normal"/>
-              <w:jc w:val="center"/>
-              <w:pBdr>
-                <w:bottom w:val="none" w:sz="0" w:space="0" w:color="000000"/>
-                <w:top w:val="none" w:sz="0" w:space="0" w:color="000000"/>
-                <w:left w:val="none" w:sz="0" w:space="0" w:color="000000"/>
-                <w:right w:val="none" w:sz="0" w:space="0" w:color="000000"/>
-              </w:pBdr>
-              <w:spacing w:after="100" w:before="100" w:line="240"/>
-              <w:ind w:left="100" w:right="100" w:firstLine="0" w:firstLineChars="0"/>
-            </w:pPr>
-            <w:r>
-              <w:rPr>
-                <w:rFonts w:ascii="Helvetica" w:hAnsi="Helvetica" w:eastAsia="Helvetica" w:cs="Helvetica"/>
-                <w:i w:val="false"/>
-                <w:b w:val="false"/>
-                <w:u w:val="none"/>
-                <w:sz w:val="22"/>
-                <w:szCs w:val="22"/>
-                <w:color w:val="000000"/>
-              </w:rPr>
-              <w:t xml:space="preserve">13,093 (45.1%)</w:t>
+              <w:t xml:space="preserve">2,095 (66.3%)</w:t>
+            </w:r>
+          </w:p>
+        </w:tc>
+        <w:tc>
+          <w:tcPr>
+            <w:tcBorders>
+              <w:bottom w:val="none" w:sz="0" w:space="0" w:color="000000"/>
+              <w:top w:val="none" w:sz="0" w:space="0" w:color="000000"/>
+              <w:left w:val="none" w:sz="0" w:space="0" w:color="000000"/>
+              <w:right w:val="none" w:sz="0" w:space="0" w:color="000000"/>
+            </w:tcBorders>
+            <w:shd w:val="clear" w:color="auto" w:fill="FFFFFF"/>
+            <w:tcMar>
+              <w:top w:w="0" w:type="dxa"/>
+              <w:bottom w:w="0" w:type="dxa"/>
+              <w:left w:w="0" w:type="dxa"/>
+              <w:right w:w="0" w:type="dxa"/>
+            </w:tcMar>
+            <w:vAlign w:val="center"/>
+          </w:tcPr>
+          <w:p>
+            <w:pPr>
+              <w:pStyle w:val="Normal"/>
+              <w:jc w:val="center"/>
+              <w:pBdr>
+                <w:bottom w:val="none" w:sz="0" w:space="0" w:color="000000"/>
+                <w:top w:val="none" w:sz="0" w:space="0" w:color="000000"/>
+                <w:left w:val="none" w:sz="0" w:space="0" w:color="000000"/>
+                <w:right w:val="none" w:sz="0" w:space="0" w:color="000000"/>
+              </w:pBdr>
+              <w:spacing w:after="100" w:before="100" w:line="240"/>
+              <w:ind w:left="100" w:right="100" w:firstLine="0" w:firstLineChars="0"/>
+            </w:pPr>
+            <w:r>
+              <w:rPr>
+                <w:rFonts w:ascii="Helvetica" w:hAnsi="Helvetica" w:eastAsia="Helvetica" w:cs="Helvetica"/>
+                <w:i w:val="false"/>
+                <w:b w:val="false"/>
+                <w:u w:val="none"/>
+                <w:sz w:val="22"/>
+                <w:szCs w:val="22"/>
+                <w:color w:val="000000"/>
+              </w:rPr>
+              <w:t xml:space="preserve">11,010 (42.5%)</w:t>
             </w:r>
           </w:p>
         </w:tc>
@@ -5407,51 +5407,51 @@
                 <w:szCs w:val="22"/>
                 <w:color w:val="000000"/>
               </w:rPr>
-              <w:t xml:space="preserve">6.36 (3.27)</w:t>
-            </w:r>
-          </w:p>
-        </w:tc>
-        <w:tc>
-          <w:tcPr>
-            <w:tcBorders>
-              <w:bottom w:val="none" w:sz="0" w:space="0" w:color="000000"/>
-              <w:top w:val="none" w:sz="0" w:space="0" w:color="000000"/>
-              <w:left w:val="none" w:sz="0" w:space="0" w:color="000000"/>
-              <w:right w:val="none" w:sz="0" w:space="0" w:color="000000"/>
-            </w:tcBorders>
-            <w:shd w:val="clear" w:color="auto" w:fill="FFFFFF"/>
-            <w:tcMar>
-              <w:top w:w="0" w:type="dxa"/>
-              <w:bottom w:w="0" w:type="dxa"/>
-              <w:left w:w="0" w:type="dxa"/>
-              <w:right w:w="0" w:type="dxa"/>
-            </w:tcMar>
-            <w:vAlign w:val="center"/>
-          </w:tcPr>
-          <w:p>
-            <w:pPr>
-              <w:pStyle w:val="Normal"/>
-              <w:jc w:val="center"/>
-              <w:pBdr>
-                <w:bottom w:val="none" w:sz="0" w:space="0" w:color="000000"/>
-                <w:top w:val="none" w:sz="0" w:space="0" w:color="000000"/>
-                <w:left w:val="none" w:sz="0" w:space="0" w:color="000000"/>
-                <w:right w:val="none" w:sz="0" w:space="0" w:color="000000"/>
-              </w:pBdr>
-              <w:spacing w:after="100" w:before="100" w:line="240"/>
-              <w:ind w:left="100" w:right="100" w:firstLine="0" w:firstLineChars="0"/>
-            </w:pPr>
-            <w:r>
-              <w:rPr>
-                <w:rFonts w:ascii="Helvetica" w:hAnsi="Helvetica" w:eastAsia="Helvetica" w:cs="Helvetica"/>
-                <w:i w:val="false"/>
-                <w:b w:val="false"/>
-                <w:u w:val="none"/>
-                <w:sz w:val="22"/>
-                <w:szCs w:val="22"/>
-                <w:color w:val="000000"/>
-              </w:rPr>
-              <w:t xml:space="preserve">5.55 (3.07)</w:t>
+              <w:t xml:space="preserve">7.32 (2.97)</w:t>
+            </w:r>
+          </w:p>
+        </w:tc>
+        <w:tc>
+          <w:tcPr>
+            <w:tcBorders>
+              <w:bottom w:val="none" w:sz="0" w:space="0" w:color="000000"/>
+              <w:top w:val="none" w:sz="0" w:space="0" w:color="000000"/>
+              <w:left w:val="none" w:sz="0" w:space="0" w:color="000000"/>
+              <w:right w:val="none" w:sz="0" w:space="0" w:color="000000"/>
+            </w:tcBorders>
+            <w:shd w:val="clear" w:color="auto" w:fill="FFFFFF"/>
+            <w:tcMar>
+              <w:top w:w="0" w:type="dxa"/>
+              <w:bottom w:w="0" w:type="dxa"/>
+              <w:left w:w="0" w:type="dxa"/>
+              <w:right w:w="0" w:type="dxa"/>
+            </w:tcMar>
+            <w:vAlign w:val="center"/>
+          </w:tcPr>
+          <w:p>
+            <w:pPr>
+              <w:pStyle w:val="Normal"/>
+              <w:jc w:val="center"/>
+              <w:pBdr>
+                <w:bottom w:val="none" w:sz="0" w:space="0" w:color="000000"/>
+                <w:top w:val="none" w:sz="0" w:space="0" w:color="000000"/>
+                <w:left w:val="none" w:sz="0" w:space="0" w:color="000000"/>
+                <w:right w:val="none" w:sz="0" w:space="0" w:color="000000"/>
+              </w:pBdr>
+              <w:spacing w:after="100" w:before="100" w:line="240"/>
+              <w:ind w:left="100" w:right="100" w:firstLine="0" w:firstLineChars="0"/>
+            </w:pPr>
+            <w:r>
+              <w:rPr>
+                <w:rFonts w:ascii="Helvetica" w:hAnsi="Helvetica" w:eastAsia="Helvetica" w:cs="Helvetica"/>
+                <w:i w:val="false"/>
+                <w:b w:val="false"/>
+                <w:u w:val="none"/>
+                <w:sz w:val="22"/>
+                <w:szCs w:val="22"/>
+                <w:color w:val="000000"/>
+              </w:rPr>
+              <w:t xml:space="preserve">5.34 (3.01)</w:t>
             </w:r>
           </w:p>
         </w:tc>
@@ -5633,51 +5633,51 @@
                 <w:szCs w:val="22"/>
                 <w:color w:val="000000"/>
               </w:rPr>
-              <w:t xml:space="preserve">6.50 (6.50, 8.00)</w:t>
-            </w:r>
-          </w:p>
-        </w:tc>
-        <w:tc>
-          <w:tcPr>
-            <w:tcBorders>
-              <w:bottom w:val="none" w:sz="0" w:space="0" w:color="000000"/>
-              <w:top w:val="none" w:sz="0" w:space="0" w:color="000000"/>
-              <w:left w:val="none" w:sz="0" w:space="0" w:color="000000"/>
-              <w:right w:val="none" w:sz="0" w:space="0" w:color="000000"/>
-            </w:tcBorders>
-            <w:shd w:val="clear" w:color="auto" w:fill="FFFFFF"/>
-            <w:tcMar>
-              <w:top w:w="0" w:type="dxa"/>
-              <w:bottom w:w="0" w:type="dxa"/>
-              <w:left w:w="0" w:type="dxa"/>
-              <w:right w:w="0" w:type="dxa"/>
-            </w:tcMar>
-            <w:vAlign w:val="center"/>
-          </w:tcPr>
-          <w:p>
-            <w:pPr>
-              <w:pStyle w:val="Normal"/>
-              <w:jc w:val="center"/>
-              <w:pBdr>
-                <w:bottom w:val="none" w:sz="0" w:space="0" w:color="000000"/>
-                <w:top w:val="none" w:sz="0" w:space="0" w:color="000000"/>
-                <w:left w:val="none" w:sz="0" w:space="0" w:color="000000"/>
-                <w:right w:val="none" w:sz="0" w:space="0" w:color="000000"/>
-              </w:pBdr>
-              <w:spacing w:after="100" w:before="100" w:line="240"/>
-              <w:ind w:left="100" w:right="100" w:firstLine="0" w:firstLineChars="0"/>
-            </w:pPr>
-            <w:r>
-              <w:rPr>
-                <w:rFonts w:ascii="Helvetica" w:hAnsi="Helvetica" w:eastAsia="Helvetica" w:cs="Helvetica"/>
-                <w:i w:val="false"/>
-                <w:b w:val="false"/>
-                <w:u w:val="none"/>
-                <w:sz w:val="22"/>
-                <w:szCs w:val="22"/>
-                <w:color w:val="000000"/>
-              </w:rPr>
-              <w:t xml:space="preserve">5.00 (5.00, 8.00)</w:t>
+              <w:t xml:space="preserve">7.00 (7.00, 9.00)</w:t>
+            </w:r>
+          </w:p>
+        </w:tc>
+        <w:tc>
+          <w:tcPr>
+            <w:tcBorders>
+              <w:bottom w:val="none" w:sz="0" w:space="0" w:color="000000"/>
+              <w:top w:val="none" w:sz="0" w:space="0" w:color="000000"/>
+              <w:left w:val="none" w:sz="0" w:space="0" w:color="000000"/>
+              <w:right w:val="none" w:sz="0" w:space="0" w:color="000000"/>
+            </w:tcBorders>
+            <w:shd w:val="clear" w:color="auto" w:fill="FFFFFF"/>
+            <w:tcMar>
+              <w:top w:w="0" w:type="dxa"/>
+              <w:bottom w:w="0" w:type="dxa"/>
+              <w:left w:w="0" w:type="dxa"/>
+              <w:right w:w="0" w:type="dxa"/>
+            </w:tcMar>
+            <w:vAlign w:val="center"/>
+          </w:tcPr>
+          <w:p>
+            <w:pPr>
+              <w:pStyle w:val="Normal"/>
+              <w:jc w:val="center"/>
+              <w:pBdr>
+                <w:bottom w:val="none" w:sz="0" w:space="0" w:color="000000"/>
+                <w:top w:val="none" w:sz="0" w:space="0" w:color="000000"/>
+                <w:left w:val="none" w:sz="0" w:space="0" w:color="000000"/>
+                <w:right w:val="none" w:sz="0" w:space="0" w:color="000000"/>
+              </w:pBdr>
+              <w:spacing w:after="100" w:before="100" w:line="240"/>
+              <w:ind w:left="100" w:right="100" w:firstLine="0" w:firstLineChars="0"/>
+            </w:pPr>
+            <w:r>
+              <w:rPr>
+                <w:rFonts w:ascii="Helvetica" w:hAnsi="Helvetica" w:eastAsia="Helvetica" w:cs="Helvetica"/>
+                <w:i w:val="false"/>
+                <w:b w:val="false"/>
+                <w:u w:val="none"/>
+                <w:sz w:val="22"/>
+                <w:szCs w:val="22"/>
+                <w:color w:val="000000"/>
+              </w:rPr>
+              <w:t xml:space="preserve">5.00 (5.00, 7.00)</w:t>
             </w:r>
           </w:p>
         </w:tc>
@@ -6085,51 +6085,51 @@
                 <w:szCs w:val="22"/>
                 <w:color w:val="000000"/>
               </w:rPr>
-              <w:t xml:space="preserve">11 (78.6%)</w:t>
-            </w:r>
-          </w:p>
-        </w:tc>
-        <w:tc>
-          <w:tcPr>
-            <w:tcBorders>
-              <w:bottom w:val="none" w:sz="0" w:space="0" w:color="000000"/>
-              <w:top w:val="none" w:sz="0" w:space="0" w:color="000000"/>
-              <w:left w:val="none" w:sz="0" w:space="0" w:color="000000"/>
-              <w:right w:val="none" w:sz="0" w:space="0" w:color="000000"/>
-            </w:tcBorders>
-            <w:shd w:val="clear" w:color="auto" w:fill="FFFFFF"/>
-            <w:tcMar>
-              <w:top w:w="0" w:type="dxa"/>
-              <w:bottom w:w="0" w:type="dxa"/>
-              <w:left w:w="0" w:type="dxa"/>
-              <w:right w:w="0" w:type="dxa"/>
-            </w:tcMar>
-            <w:vAlign w:val="center"/>
-          </w:tcPr>
-          <w:p>
-            <w:pPr>
-              <w:pStyle w:val="Normal"/>
-              <w:jc w:val="center"/>
-              <w:pBdr>
-                <w:bottom w:val="none" w:sz="0" w:space="0" w:color="000000"/>
-                <w:top w:val="none" w:sz="0" w:space="0" w:color="000000"/>
-                <w:left w:val="none" w:sz="0" w:space="0" w:color="000000"/>
-                <w:right w:val="none" w:sz="0" w:space="0" w:color="000000"/>
-              </w:pBdr>
-              <w:spacing w:after="100" w:before="100" w:line="240"/>
-              <w:ind w:left="100" w:right="100" w:firstLine="0" w:firstLineChars="0"/>
-            </w:pPr>
-            <w:r>
-              <w:rPr>
-                <w:rFonts w:ascii="Helvetica" w:hAnsi="Helvetica" w:eastAsia="Helvetica" w:cs="Helvetica"/>
-                <w:i w:val="false"/>
-                <w:b w:val="false"/>
-                <w:u w:val="none"/>
-                <w:sz w:val="22"/>
-                <w:szCs w:val="22"/>
-                <w:color w:val="000000"/>
-              </w:rPr>
-              <w:t xml:space="preserve">27,157 (93.6%)</w:t>
+              <w:t xml:space="preserve">2,776 (87.8%)</w:t>
+            </w:r>
+          </w:p>
+        </w:tc>
+        <w:tc>
+          <w:tcPr>
+            <w:tcBorders>
+              <w:bottom w:val="none" w:sz="0" w:space="0" w:color="000000"/>
+              <w:top w:val="none" w:sz="0" w:space="0" w:color="000000"/>
+              <w:left w:val="none" w:sz="0" w:space="0" w:color="000000"/>
+              <w:right w:val="none" w:sz="0" w:space="0" w:color="000000"/>
+            </w:tcBorders>
+            <w:shd w:val="clear" w:color="auto" w:fill="FFFFFF"/>
+            <w:tcMar>
+              <w:top w:w="0" w:type="dxa"/>
+              <w:bottom w:w="0" w:type="dxa"/>
+              <w:left w:w="0" w:type="dxa"/>
+              <w:right w:w="0" w:type="dxa"/>
+            </w:tcMar>
+            <w:vAlign w:val="center"/>
+          </w:tcPr>
+          <w:p>
+            <w:pPr>
+              <w:pStyle w:val="Normal"/>
+              <w:jc w:val="center"/>
+              <w:pBdr>
+                <w:bottom w:val="none" w:sz="0" w:space="0" w:color="000000"/>
+                <w:top w:val="none" w:sz="0" w:space="0" w:color="000000"/>
+                <w:left w:val="none" w:sz="0" w:space="0" w:color="000000"/>
+                <w:right w:val="none" w:sz="0" w:space="0" w:color="000000"/>
+              </w:pBdr>
+              <w:spacing w:after="100" w:before="100" w:line="240"/>
+              <w:ind w:left="100" w:right="100" w:firstLine="0" w:firstLineChars="0"/>
+            </w:pPr>
+            <w:r>
+              <w:rPr>
+                <w:rFonts w:ascii="Helvetica" w:hAnsi="Helvetica" w:eastAsia="Helvetica" w:cs="Helvetica"/>
+                <w:i w:val="false"/>
+                <w:b w:val="false"/>
+                <w:u w:val="none"/>
+                <w:sz w:val="22"/>
+                <w:szCs w:val="22"/>
+                <w:color w:val="000000"/>
+              </w:rPr>
+              <w:t xml:space="preserve">24,392 (94.2%)</w:t>
             </w:r>
           </w:p>
         </w:tc>
@@ -6311,51 +6311,51 @@
                 <w:szCs w:val="22"/>
                 <w:color w:val="000000"/>
               </w:rPr>
-              <w:t xml:space="preserve">3 (21.4%)</w:t>
-            </w:r>
-          </w:p>
-        </w:tc>
-        <w:tc>
-          <w:tcPr>
-            <w:tcBorders>
-              <w:bottom w:val="none" w:sz="0" w:space="0" w:color="000000"/>
-              <w:top w:val="none" w:sz="0" w:space="0" w:color="000000"/>
-              <w:left w:val="none" w:sz="0" w:space="0" w:color="000000"/>
-              <w:right w:val="none" w:sz="0" w:space="0" w:color="000000"/>
-            </w:tcBorders>
-            <w:shd w:val="clear" w:color="auto" w:fill="FFFFFF"/>
-            <w:tcMar>
-              <w:top w:w="0" w:type="dxa"/>
-              <w:bottom w:w="0" w:type="dxa"/>
-              <w:left w:w="0" w:type="dxa"/>
-              <w:right w:w="0" w:type="dxa"/>
-            </w:tcMar>
-            <w:vAlign w:val="center"/>
-          </w:tcPr>
-          <w:p>
-            <w:pPr>
-              <w:pStyle w:val="Normal"/>
-              <w:jc w:val="center"/>
-              <w:pBdr>
-                <w:bottom w:val="none" w:sz="0" w:space="0" w:color="000000"/>
-                <w:top w:val="none" w:sz="0" w:space="0" w:color="000000"/>
-                <w:left w:val="none" w:sz="0" w:space="0" w:color="000000"/>
-                <w:right w:val="none" w:sz="0" w:space="0" w:color="000000"/>
-              </w:pBdr>
-              <w:spacing w:after="100" w:before="100" w:line="240"/>
-              <w:ind w:left="100" w:right="100" w:firstLine="0" w:firstLineChars="0"/>
-            </w:pPr>
-            <w:r>
-              <w:rPr>
-                <w:rFonts w:ascii="Helvetica" w:hAnsi="Helvetica" w:eastAsia="Helvetica" w:cs="Helvetica"/>
-                <w:i w:val="false"/>
-                <w:b w:val="false"/>
-                <w:u w:val="none"/>
-                <w:sz w:val="22"/>
-                <w:szCs w:val="22"/>
-                <w:color w:val="000000"/>
-              </w:rPr>
-              <w:t xml:space="preserve">1,871 (6.4%)</w:t>
+              <w:t xml:space="preserve">385 (12.2%)</w:t>
+            </w:r>
+          </w:p>
+        </w:tc>
+        <w:tc>
+          <w:tcPr>
+            <w:tcBorders>
+              <w:bottom w:val="none" w:sz="0" w:space="0" w:color="000000"/>
+              <w:top w:val="none" w:sz="0" w:space="0" w:color="000000"/>
+              <w:left w:val="none" w:sz="0" w:space="0" w:color="000000"/>
+              <w:right w:val="none" w:sz="0" w:space="0" w:color="000000"/>
+            </w:tcBorders>
+            <w:shd w:val="clear" w:color="auto" w:fill="FFFFFF"/>
+            <w:tcMar>
+              <w:top w:w="0" w:type="dxa"/>
+              <w:bottom w:w="0" w:type="dxa"/>
+              <w:left w:w="0" w:type="dxa"/>
+              <w:right w:w="0" w:type="dxa"/>
+            </w:tcMar>
+            <w:vAlign w:val="center"/>
+          </w:tcPr>
+          <w:p>
+            <w:pPr>
+              <w:pStyle w:val="Normal"/>
+              <w:jc w:val="center"/>
+              <w:pBdr>
+                <w:bottom w:val="none" w:sz="0" w:space="0" w:color="000000"/>
+                <w:top w:val="none" w:sz="0" w:space="0" w:color="000000"/>
+                <w:left w:val="none" w:sz="0" w:space="0" w:color="000000"/>
+                <w:right w:val="none" w:sz="0" w:space="0" w:color="000000"/>
+              </w:pBdr>
+              <w:spacing w:after="100" w:before="100" w:line="240"/>
+              <w:ind w:left="100" w:right="100" w:firstLine="0" w:firstLineChars="0"/>
+            </w:pPr>
+            <w:r>
+              <w:rPr>
+                <w:rFonts w:ascii="Helvetica" w:hAnsi="Helvetica" w:eastAsia="Helvetica" w:cs="Helvetica"/>
+                <w:i w:val="false"/>
+                <w:b w:val="false"/>
+                <w:u w:val="none"/>
+                <w:sz w:val="22"/>
+                <w:szCs w:val="22"/>
+                <w:color w:val="000000"/>
+              </w:rPr>
+              <w:t xml:space="preserve">1,489 (5.8%)</w:t>
             </w:r>
           </w:p>
         </w:tc>
@@ -6989,51 +6989,51 @@
                 <w:szCs w:val="22"/>
                 <w:color w:val="000000"/>
               </w:rPr>
-              <w:t xml:space="preserve">9 (64.3%)</w:t>
-            </w:r>
-          </w:p>
-        </w:tc>
-        <w:tc>
-          <w:tcPr>
-            <w:tcBorders>
-              <w:bottom w:val="none" w:sz="0" w:space="0" w:color="000000"/>
-              <w:top w:val="none" w:sz="0" w:space="0" w:color="000000"/>
-              <w:left w:val="none" w:sz="0" w:space="0" w:color="000000"/>
-              <w:right w:val="none" w:sz="0" w:space="0" w:color="000000"/>
-            </w:tcBorders>
-            <w:shd w:val="clear" w:color="auto" w:fill="FFFFFF"/>
-            <w:tcMar>
-              <w:top w:w="0" w:type="dxa"/>
-              <w:bottom w:w="0" w:type="dxa"/>
-              <w:left w:w="0" w:type="dxa"/>
-              <w:right w:w="0" w:type="dxa"/>
-            </w:tcMar>
-            <w:vAlign w:val="center"/>
-          </w:tcPr>
-          <w:p>
-            <w:pPr>
-              <w:pStyle w:val="Normal"/>
-              <w:jc w:val="center"/>
-              <w:pBdr>
-                <w:bottom w:val="none" w:sz="0" w:space="0" w:color="000000"/>
-                <w:top w:val="none" w:sz="0" w:space="0" w:color="000000"/>
-                <w:left w:val="none" w:sz="0" w:space="0" w:color="000000"/>
-                <w:right w:val="none" w:sz="0" w:space="0" w:color="000000"/>
-              </w:pBdr>
-              <w:spacing w:after="100" w:before="100" w:line="240"/>
-              <w:ind w:left="100" w:right="100" w:firstLine="0" w:firstLineChars="0"/>
-            </w:pPr>
-            <w:r>
-              <w:rPr>
-                <w:rFonts w:ascii="Helvetica" w:hAnsi="Helvetica" w:eastAsia="Helvetica" w:cs="Helvetica"/>
-                <w:i w:val="false"/>
-                <w:b w:val="false"/>
-                <w:u w:val="none"/>
-                <w:sz w:val="22"/>
-                <w:szCs w:val="22"/>
-                <w:color w:val="000000"/>
-              </w:rPr>
-              <w:t xml:space="preserve">18,510 (63.8%)</w:t>
+              <w:t xml:space="preserve">2,055 (65.0%)</w:t>
+            </w:r>
+          </w:p>
+        </w:tc>
+        <w:tc>
+          <w:tcPr>
+            <w:tcBorders>
+              <w:bottom w:val="none" w:sz="0" w:space="0" w:color="000000"/>
+              <w:top w:val="none" w:sz="0" w:space="0" w:color="000000"/>
+              <w:left w:val="none" w:sz="0" w:space="0" w:color="000000"/>
+              <w:right w:val="none" w:sz="0" w:space="0" w:color="000000"/>
+            </w:tcBorders>
+            <w:shd w:val="clear" w:color="auto" w:fill="FFFFFF"/>
+            <w:tcMar>
+              <w:top w:w="0" w:type="dxa"/>
+              <w:bottom w:w="0" w:type="dxa"/>
+              <w:left w:w="0" w:type="dxa"/>
+              <w:right w:w="0" w:type="dxa"/>
+            </w:tcMar>
+            <w:vAlign w:val="center"/>
+          </w:tcPr>
+          <w:p>
+            <w:pPr>
+              <w:pStyle w:val="Normal"/>
+              <w:jc w:val="center"/>
+              <w:pBdr>
+                <w:bottom w:val="none" w:sz="0" w:space="0" w:color="000000"/>
+                <w:top w:val="none" w:sz="0" w:space="0" w:color="000000"/>
+                <w:left w:val="none" w:sz="0" w:space="0" w:color="000000"/>
+                <w:right w:val="none" w:sz="0" w:space="0" w:color="000000"/>
+              </w:pBdr>
+              <w:spacing w:after="100" w:before="100" w:line="240"/>
+              <w:ind w:left="100" w:right="100" w:firstLine="0" w:firstLineChars="0"/>
+            </w:pPr>
+            <w:r>
+              <w:rPr>
+                <w:rFonts w:ascii="Helvetica" w:hAnsi="Helvetica" w:eastAsia="Helvetica" w:cs="Helvetica"/>
+                <w:i w:val="false"/>
+                <w:b w:val="false"/>
+                <w:u w:val="none"/>
+                <w:sz w:val="22"/>
+                <w:szCs w:val="22"/>
+                <w:color w:val="000000"/>
+              </w:rPr>
+              <w:t xml:space="preserve">16,464 (63.6%)</w:t>
             </w:r>
           </w:p>
         </w:tc>
@@ -7215,51 +7215,51 @@
                 <w:szCs w:val="22"/>
                 <w:color w:val="000000"/>
               </w:rPr>
-              <w:t xml:space="preserve">5 (35.7%)</w:t>
-            </w:r>
-          </w:p>
-        </w:tc>
-        <w:tc>
-          <w:tcPr>
-            <w:tcBorders>
-              <w:bottom w:val="none" w:sz="0" w:space="0" w:color="000000"/>
-              <w:top w:val="none" w:sz="0" w:space="0" w:color="000000"/>
-              <w:left w:val="none" w:sz="0" w:space="0" w:color="000000"/>
-              <w:right w:val="none" w:sz="0" w:space="0" w:color="000000"/>
-            </w:tcBorders>
-            <w:shd w:val="clear" w:color="auto" w:fill="FFFFFF"/>
-            <w:tcMar>
-              <w:top w:w="0" w:type="dxa"/>
-              <w:bottom w:w="0" w:type="dxa"/>
-              <w:left w:w="0" w:type="dxa"/>
-              <w:right w:w="0" w:type="dxa"/>
-            </w:tcMar>
-            <w:vAlign w:val="center"/>
-          </w:tcPr>
-          <w:p>
-            <w:pPr>
-              <w:pStyle w:val="Normal"/>
-              <w:jc w:val="center"/>
-              <w:pBdr>
-                <w:bottom w:val="none" w:sz="0" w:space="0" w:color="000000"/>
-                <w:top w:val="none" w:sz="0" w:space="0" w:color="000000"/>
-                <w:left w:val="none" w:sz="0" w:space="0" w:color="000000"/>
-                <w:right w:val="none" w:sz="0" w:space="0" w:color="000000"/>
-              </w:pBdr>
-              <w:spacing w:after="100" w:before="100" w:line="240"/>
-              <w:ind w:left="100" w:right="100" w:firstLine="0" w:firstLineChars="0"/>
-            </w:pPr>
-            <w:r>
-              <w:rPr>
-                <w:rFonts w:ascii="Helvetica" w:hAnsi="Helvetica" w:eastAsia="Helvetica" w:cs="Helvetica"/>
-                <w:i w:val="false"/>
-                <w:b w:val="false"/>
-                <w:u w:val="none"/>
-                <w:sz w:val="22"/>
-                <w:szCs w:val="22"/>
-                <w:color w:val="000000"/>
-              </w:rPr>
-              <w:t xml:space="preserve">10518 (36.2%)</w:t>
+              <w:t xml:space="preserve">1106 (35.0%)</w:t>
+            </w:r>
+          </w:p>
+        </w:tc>
+        <w:tc>
+          <w:tcPr>
+            <w:tcBorders>
+              <w:bottom w:val="none" w:sz="0" w:space="0" w:color="000000"/>
+              <w:top w:val="none" w:sz="0" w:space="0" w:color="000000"/>
+              <w:left w:val="none" w:sz="0" w:space="0" w:color="000000"/>
+              <w:right w:val="none" w:sz="0" w:space="0" w:color="000000"/>
+            </w:tcBorders>
+            <w:shd w:val="clear" w:color="auto" w:fill="FFFFFF"/>
+            <w:tcMar>
+              <w:top w:w="0" w:type="dxa"/>
+              <w:bottom w:w="0" w:type="dxa"/>
+              <w:left w:w="0" w:type="dxa"/>
+              <w:right w:w="0" w:type="dxa"/>
+            </w:tcMar>
+            <w:vAlign w:val="center"/>
+          </w:tcPr>
+          <w:p>
+            <w:pPr>
+              <w:pStyle w:val="Normal"/>
+              <w:jc w:val="center"/>
+              <w:pBdr>
+                <w:bottom w:val="none" w:sz="0" w:space="0" w:color="000000"/>
+                <w:top w:val="none" w:sz="0" w:space="0" w:color="000000"/>
+                <w:left w:val="none" w:sz="0" w:space="0" w:color="000000"/>
+                <w:right w:val="none" w:sz="0" w:space="0" w:color="000000"/>
+              </w:pBdr>
+              <w:spacing w:after="100" w:before="100" w:line="240"/>
+              <w:ind w:left="100" w:right="100" w:firstLine="0" w:firstLineChars="0"/>
+            </w:pPr>
+            <w:r>
+              <w:rPr>
+                <w:rFonts w:ascii="Helvetica" w:hAnsi="Helvetica" w:eastAsia="Helvetica" w:cs="Helvetica"/>
+                <w:i w:val="false"/>
+                <w:b w:val="false"/>
+                <w:u w:val="none"/>
+                <w:sz w:val="22"/>
+                <w:szCs w:val="22"/>
+                <w:color w:val="000000"/>
+              </w:rPr>
+              <w:t xml:space="preserve">9417 (36.4%)</w:t>
             </w:r>
           </w:p>
         </w:tc>
@@ -7667,51 +7667,51 @@
                 <w:szCs w:val="22"/>
                 <w:color w:val="000000"/>
               </w:rPr>
-              <w:t xml:space="preserve">9 (64.3%)</w:t>
-            </w:r>
-          </w:p>
-        </w:tc>
-        <w:tc>
-          <w:tcPr>
-            <w:tcBorders>
-              <w:bottom w:val="none" w:sz="0" w:space="0" w:color="000000"/>
-              <w:top w:val="none" w:sz="0" w:space="0" w:color="000000"/>
-              <w:left w:val="none" w:sz="0" w:space="0" w:color="000000"/>
-              <w:right w:val="none" w:sz="0" w:space="0" w:color="000000"/>
-            </w:tcBorders>
-            <w:shd w:val="clear" w:color="auto" w:fill="FFFFFF"/>
-            <w:tcMar>
-              <w:top w:w="0" w:type="dxa"/>
-              <w:bottom w:w="0" w:type="dxa"/>
-              <w:left w:w="0" w:type="dxa"/>
-              <w:right w:w="0" w:type="dxa"/>
-            </w:tcMar>
-            <w:vAlign w:val="center"/>
-          </w:tcPr>
-          <w:p>
-            <w:pPr>
-              <w:pStyle w:val="Normal"/>
-              <w:jc w:val="center"/>
-              <w:pBdr>
-                <w:bottom w:val="none" w:sz="0" w:space="0" w:color="000000"/>
-                <w:top w:val="none" w:sz="0" w:space="0" w:color="000000"/>
-                <w:left w:val="none" w:sz="0" w:space="0" w:color="000000"/>
-                <w:right w:val="none" w:sz="0" w:space="0" w:color="000000"/>
-              </w:pBdr>
-              <w:spacing w:after="100" w:before="100" w:line="240"/>
-              <w:ind w:left="100" w:right="100" w:firstLine="0" w:firstLineChars="0"/>
-            </w:pPr>
-            <w:r>
-              <w:rPr>
-                <w:rFonts w:ascii="Helvetica" w:hAnsi="Helvetica" w:eastAsia="Helvetica" w:cs="Helvetica"/>
-                <w:i w:val="false"/>
-                <w:b w:val="false"/>
-                <w:u w:val="none"/>
-                <w:sz w:val="22"/>
-                <w:szCs w:val="22"/>
-                <w:color w:val="000000"/>
-              </w:rPr>
-              <w:t xml:space="preserve">20,658 (71.2%)</w:t>
+              <w:t xml:space="preserve">2,041 (64.6%)</w:t>
+            </w:r>
+          </w:p>
+        </w:tc>
+        <w:tc>
+          <w:tcPr>
+            <w:tcBorders>
+              <w:bottom w:val="none" w:sz="0" w:space="0" w:color="000000"/>
+              <w:top w:val="none" w:sz="0" w:space="0" w:color="000000"/>
+              <w:left w:val="none" w:sz="0" w:space="0" w:color="000000"/>
+              <w:right w:val="none" w:sz="0" w:space="0" w:color="000000"/>
+            </w:tcBorders>
+            <w:shd w:val="clear" w:color="auto" w:fill="FFFFFF"/>
+            <w:tcMar>
+              <w:top w:w="0" w:type="dxa"/>
+              <w:bottom w:w="0" w:type="dxa"/>
+              <w:left w:w="0" w:type="dxa"/>
+              <w:right w:w="0" w:type="dxa"/>
+            </w:tcMar>
+            <w:vAlign w:val="center"/>
+          </w:tcPr>
+          <w:p>
+            <w:pPr>
+              <w:pStyle w:val="Normal"/>
+              <w:jc w:val="center"/>
+              <w:pBdr>
+                <w:bottom w:val="none" w:sz="0" w:space="0" w:color="000000"/>
+                <w:top w:val="none" w:sz="0" w:space="0" w:color="000000"/>
+                <w:left w:val="none" w:sz="0" w:space="0" w:color="000000"/>
+                <w:right w:val="none" w:sz="0" w:space="0" w:color="000000"/>
+              </w:pBdr>
+              <w:spacing w:after="100" w:before="100" w:line="240"/>
+              <w:ind w:left="100" w:right="100" w:firstLine="0" w:firstLineChars="0"/>
+            </w:pPr>
+            <w:r>
+              <w:rPr>
+                <w:rFonts w:ascii="Helvetica" w:hAnsi="Helvetica" w:eastAsia="Helvetica" w:cs="Helvetica"/>
+                <w:i w:val="false"/>
+                <w:b w:val="false"/>
+                <w:u w:val="none"/>
+                <w:sz w:val="22"/>
+                <w:szCs w:val="22"/>
+                <w:color w:val="000000"/>
+              </w:rPr>
+              <w:t xml:space="preserve">18,626 (72.0%)</w:t>
             </w:r>
           </w:p>
         </w:tc>
@@ -7893,51 +7893,51 @@
                 <w:szCs w:val="22"/>
                 <w:color w:val="000000"/>
               </w:rPr>
-              <w:t xml:space="preserve">5 (35.7%)</w:t>
-            </w:r>
-          </w:p>
-        </w:tc>
-        <w:tc>
-          <w:tcPr>
-            <w:tcBorders>
-              <w:bottom w:val="none" w:sz="0" w:space="0" w:color="000000"/>
-              <w:top w:val="none" w:sz="0" w:space="0" w:color="000000"/>
-              <w:left w:val="none" w:sz="0" w:space="0" w:color="000000"/>
-              <w:right w:val="none" w:sz="0" w:space="0" w:color="000000"/>
-            </w:tcBorders>
-            <w:shd w:val="clear" w:color="auto" w:fill="FFFFFF"/>
-            <w:tcMar>
-              <w:top w:w="0" w:type="dxa"/>
-              <w:bottom w:w="0" w:type="dxa"/>
-              <w:left w:w="0" w:type="dxa"/>
-              <w:right w:w="0" w:type="dxa"/>
-            </w:tcMar>
-            <w:vAlign w:val="center"/>
-          </w:tcPr>
-          <w:p>
-            <w:pPr>
-              <w:pStyle w:val="Normal"/>
-              <w:jc w:val="center"/>
-              <w:pBdr>
-                <w:bottom w:val="none" w:sz="0" w:space="0" w:color="000000"/>
-                <w:top w:val="none" w:sz="0" w:space="0" w:color="000000"/>
-                <w:left w:val="none" w:sz="0" w:space="0" w:color="000000"/>
-                <w:right w:val="none" w:sz="0" w:space="0" w:color="000000"/>
-              </w:pBdr>
-              <w:spacing w:after="100" w:before="100" w:line="240"/>
-              <w:ind w:left="100" w:right="100" w:firstLine="0" w:firstLineChars="0"/>
-            </w:pPr>
-            <w:r>
-              <w:rPr>
-                <w:rFonts w:ascii="Helvetica" w:hAnsi="Helvetica" w:eastAsia="Helvetica" w:cs="Helvetica"/>
-                <w:i w:val="false"/>
-                <w:b w:val="false"/>
-                <w:u w:val="none"/>
-                <w:sz w:val="22"/>
-                <w:szCs w:val="22"/>
-                <w:color w:val="000000"/>
-              </w:rPr>
-              <w:t xml:space="preserve">8,370 (28.8%)</w:t>
+              <w:t xml:space="preserve">1,120 (35.4%)</w:t>
+            </w:r>
+          </w:p>
+        </w:tc>
+        <w:tc>
+          <w:tcPr>
+            <w:tcBorders>
+              <w:bottom w:val="none" w:sz="0" w:space="0" w:color="000000"/>
+              <w:top w:val="none" w:sz="0" w:space="0" w:color="000000"/>
+              <w:left w:val="none" w:sz="0" w:space="0" w:color="000000"/>
+              <w:right w:val="none" w:sz="0" w:space="0" w:color="000000"/>
+            </w:tcBorders>
+            <w:shd w:val="clear" w:color="auto" w:fill="FFFFFF"/>
+            <w:tcMar>
+              <w:top w:w="0" w:type="dxa"/>
+              <w:bottom w:w="0" w:type="dxa"/>
+              <w:left w:w="0" w:type="dxa"/>
+              <w:right w:w="0" w:type="dxa"/>
+            </w:tcMar>
+            <w:vAlign w:val="center"/>
+          </w:tcPr>
+          <w:p>
+            <w:pPr>
+              <w:pStyle w:val="Normal"/>
+              <w:jc w:val="center"/>
+              <w:pBdr>
+                <w:bottom w:val="none" w:sz="0" w:space="0" w:color="000000"/>
+                <w:top w:val="none" w:sz="0" w:space="0" w:color="000000"/>
+                <w:left w:val="none" w:sz="0" w:space="0" w:color="000000"/>
+                <w:right w:val="none" w:sz="0" w:space="0" w:color="000000"/>
+              </w:pBdr>
+              <w:spacing w:after="100" w:before="100" w:line="240"/>
+              <w:ind w:left="100" w:right="100" w:firstLine="0" w:firstLineChars="0"/>
+            </w:pPr>
+            <w:r>
+              <w:rPr>
+                <w:rFonts w:ascii="Helvetica" w:hAnsi="Helvetica" w:eastAsia="Helvetica" w:cs="Helvetica"/>
+                <w:i w:val="false"/>
+                <w:b w:val="false"/>
+                <w:u w:val="none"/>
+                <w:sz w:val="22"/>
+                <w:szCs w:val="22"/>
+                <w:color w:val="000000"/>
+              </w:rPr>
+              <w:t xml:space="preserve">7,255 (28.0%)</w:t>
             </w:r>
           </w:p>
         </w:tc>
@@ -8345,51 +8345,51 @@
                 <w:szCs w:val="22"/>
                 <w:color w:val="000000"/>
               </w:rPr>
-              <w:t xml:space="preserve">14 (100%)</w:t>
-            </w:r>
-          </w:p>
-        </w:tc>
-        <w:tc>
-          <w:tcPr>
-            <w:tcBorders>
-              <w:bottom w:val="none" w:sz="0" w:space="0" w:color="000000"/>
-              <w:top w:val="none" w:sz="0" w:space="0" w:color="000000"/>
-              <w:left w:val="none" w:sz="0" w:space="0" w:color="000000"/>
-              <w:right w:val="none" w:sz="0" w:space="0" w:color="000000"/>
-            </w:tcBorders>
-            <w:shd w:val="clear" w:color="auto" w:fill="FFFFFF"/>
-            <w:tcMar>
-              <w:top w:w="0" w:type="dxa"/>
-              <w:bottom w:w="0" w:type="dxa"/>
-              <w:left w:w="0" w:type="dxa"/>
-              <w:right w:w="0" w:type="dxa"/>
-            </w:tcMar>
-            <w:vAlign w:val="center"/>
-          </w:tcPr>
-          <w:p>
-            <w:pPr>
-              <w:pStyle w:val="Normal"/>
-              <w:jc w:val="center"/>
-              <w:pBdr>
-                <w:bottom w:val="none" w:sz="0" w:space="0" w:color="000000"/>
-                <w:top w:val="none" w:sz="0" w:space="0" w:color="000000"/>
-                <w:left w:val="none" w:sz="0" w:space="0" w:color="000000"/>
-                <w:right w:val="none" w:sz="0" w:space="0" w:color="000000"/>
-              </w:pBdr>
-              <w:spacing w:after="100" w:before="100" w:line="240"/>
-              <w:ind w:left="100" w:right="100" w:firstLine="0" w:firstLineChars="0"/>
-            </w:pPr>
-            <w:r>
-              <w:rPr>
-                <w:rFonts w:ascii="Helvetica" w:hAnsi="Helvetica" w:eastAsia="Helvetica" w:cs="Helvetica"/>
-                <w:i w:val="false"/>
-                <w:b w:val="false"/>
-                <w:u w:val="none"/>
-                <w:sz w:val="22"/>
-                <w:szCs w:val="22"/>
-                <w:color w:val="000000"/>
-              </w:rPr>
-              <w:t xml:space="preserve">28,716 (98.9%)</w:t>
+              <w:t xml:space="preserve">3,091 (97.8%)</w:t>
+            </w:r>
+          </w:p>
+        </w:tc>
+        <w:tc>
+          <w:tcPr>
+            <w:tcBorders>
+              <w:bottom w:val="none" w:sz="0" w:space="0" w:color="000000"/>
+              <w:top w:val="none" w:sz="0" w:space="0" w:color="000000"/>
+              <w:left w:val="none" w:sz="0" w:space="0" w:color="000000"/>
+              <w:right w:val="none" w:sz="0" w:space="0" w:color="000000"/>
+            </w:tcBorders>
+            <w:shd w:val="clear" w:color="auto" w:fill="FFFFFF"/>
+            <w:tcMar>
+              <w:top w:w="0" w:type="dxa"/>
+              <w:bottom w:w="0" w:type="dxa"/>
+              <w:left w:w="0" w:type="dxa"/>
+              <w:right w:w="0" w:type="dxa"/>
+            </w:tcMar>
+            <w:vAlign w:val="center"/>
+          </w:tcPr>
+          <w:p>
+            <w:pPr>
+              <w:pStyle w:val="Normal"/>
+              <w:jc w:val="center"/>
+              <w:pBdr>
+                <w:bottom w:val="none" w:sz="0" w:space="0" w:color="000000"/>
+                <w:top w:val="none" w:sz="0" w:space="0" w:color="000000"/>
+                <w:left w:val="none" w:sz="0" w:space="0" w:color="000000"/>
+                <w:right w:val="none" w:sz="0" w:space="0" w:color="000000"/>
+              </w:pBdr>
+              <w:spacing w:after="100" w:before="100" w:line="240"/>
+              <w:ind w:left="100" w:right="100" w:firstLine="0" w:firstLineChars="0"/>
+            </w:pPr>
+            <w:r>
+              <w:rPr>
+                <w:rFonts w:ascii="Helvetica" w:hAnsi="Helvetica" w:eastAsia="Helvetica" w:cs="Helvetica"/>
+                <w:i w:val="false"/>
+                <w:b w:val="false"/>
+                <w:u w:val="none"/>
+                <w:sz w:val="22"/>
+                <w:szCs w:val="22"/>
+                <w:color w:val="000000"/>
+              </w:rPr>
+              <w:t xml:space="preserve">25,639 (99.1%)</w:t>
             </w:r>
           </w:p>
         </w:tc>
@@ -8571,51 +8571,51 @@
                 <w:szCs w:val="22"/>
                 <w:color w:val="000000"/>
               </w:rPr>
-              <w:t xml:space="preserve">0 (0%)</w:t>
-            </w:r>
-          </w:p>
-        </w:tc>
-        <w:tc>
-          <w:tcPr>
-            <w:tcBorders>
-              <w:bottom w:val="none" w:sz="0" w:space="0" w:color="000000"/>
-              <w:top w:val="none" w:sz="0" w:space="0" w:color="000000"/>
-              <w:left w:val="none" w:sz="0" w:space="0" w:color="000000"/>
-              <w:right w:val="none" w:sz="0" w:space="0" w:color="000000"/>
-            </w:tcBorders>
-            <w:shd w:val="clear" w:color="auto" w:fill="FFFFFF"/>
-            <w:tcMar>
-              <w:top w:w="0" w:type="dxa"/>
-              <w:bottom w:w="0" w:type="dxa"/>
-              <w:left w:w="0" w:type="dxa"/>
-              <w:right w:w="0" w:type="dxa"/>
-            </w:tcMar>
-            <w:vAlign w:val="center"/>
-          </w:tcPr>
-          <w:p>
-            <w:pPr>
-              <w:pStyle w:val="Normal"/>
-              <w:jc w:val="center"/>
-              <w:pBdr>
-                <w:bottom w:val="none" w:sz="0" w:space="0" w:color="000000"/>
-                <w:top w:val="none" w:sz="0" w:space="0" w:color="000000"/>
-                <w:left w:val="none" w:sz="0" w:space="0" w:color="000000"/>
-                <w:right w:val="none" w:sz="0" w:space="0" w:color="000000"/>
-              </w:pBdr>
-              <w:spacing w:after="100" w:before="100" w:line="240"/>
-              <w:ind w:left="100" w:right="100" w:firstLine="0" w:firstLineChars="0"/>
-            </w:pPr>
-            <w:r>
-              <w:rPr>
-                <w:rFonts w:ascii="Helvetica" w:hAnsi="Helvetica" w:eastAsia="Helvetica" w:cs="Helvetica"/>
-                <w:i w:val="false"/>
-                <w:b w:val="false"/>
-                <w:u w:val="none"/>
-                <w:sz w:val="22"/>
-                <w:szCs w:val="22"/>
-                <w:color w:val="000000"/>
-              </w:rPr>
-              <w:t xml:space="preserve">312 (1.1%)</w:t>
+              <w:t xml:space="preserve">70 (2.2%)</w:t>
+            </w:r>
+          </w:p>
+        </w:tc>
+        <w:tc>
+          <w:tcPr>
+            <w:tcBorders>
+              <w:bottom w:val="none" w:sz="0" w:space="0" w:color="000000"/>
+              <w:top w:val="none" w:sz="0" w:space="0" w:color="000000"/>
+              <w:left w:val="none" w:sz="0" w:space="0" w:color="000000"/>
+              <w:right w:val="none" w:sz="0" w:space="0" w:color="000000"/>
+            </w:tcBorders>
+            <w:shd w:val="clear" w:color="auto" w:fill="FFFFFF"/>
+            <w:tcMar>
+              <w:top w:w="0" w:type="dxa"/>
+              <w:bottom w:w="0" w:type="dxa"/>
+              <w:left w:w="0" w:type="dxa"/>
+              <w:right w:w="0" w:type="dxa"/>
+            </w:tcMar>
+            <w:vAlign w:val="center"/>
+          </w:tcPr>
+          <w:p>
+            <w:pPr>
+              <w:pStyle w:val="Normal"/>
+              <w:jc w:val="center"/>
+              <w:pBdr>
+                <w:bottom w:val="none" w:sz="0" w:space="0" w:color="000000"/>
+                <w:top w:val="none" w:sz="0" w:space="0" w:color="000000"/>
+                <w:left w:val="none" w:sz="0" w:space="0" w:color="000000"/>
+                <w:right w:val="none" w:sz="0" w:space="0" w:color="000000"/>
+              </w:pBdr>
+              <w:spacing w:after="100" w:before="100" w:line="240"/>
+              <w:ind w:left="100" w:right="100" w:firstLine="0" w:firstLineChars="0"/>
+            </w:pPr>
+            <w:r>
+              <w:rPr>
+                <w:rFonts w:ascii="Helvetica" w:hAnsi="Helvetica" w:eastAsia="Helvetica" w:cs="Helvetica"/>
+                <w:i w:val="false"/>
+                <w:b w:val="false"/>
+                <w:u w:val="none"/>
+                <w:sz w:val="22"/>
+                <w:szCs w:val="22"/>
+                <w:color w:val="000000"/>
+              </w:rPr>
+              <w:t xml:space="preserve">242 (0.9%)</w:t>
             </w:r>
           </w:p>
         </w:tc>
@@ -9023,51 +9023,51 @@
                 <w:szCs w:val="22"/>
                 <w:color w:val="000000"/>
               </w:rPr>
-              <w:t xml:space="preserve">10 (71.4%)</w:t>
-            </w:r>
-          </w:p>
-        </w:tc>
-        <w:tc>
-          <w:tcPr>
-            <w:tcBorders>
-              <w:bottom w:val="none" w:sz="0" w:space="0" w:color="000000"/>
-              <w:top w:val="none" w:sz="0" w:space="0" w:color="000000"/>
-              <w:left w:val="none" w:sz="0" w:space="0" w:color="000000"/>
-              <w:right w:val="none" w:sz="0" w:space="0" w:color="000000"/>
-            </w:tcBorders>
-            <w:shd w:val="clear" w:color="auto" w:fill="FFFFFF"/>
-            <w:tcMar>
-              <w:top w:w="0" w:type="dxa"/>
-              <w:bottom w:w="0" w:type="dxa"/>
-              <w:left w:w="0" w:type="dxa"/>
-              <w:right w:w="0" w:type="dxa"/>
-            </w:tcMar>
-            <w:vAlign w:val="center"/>
-          </w:tcPr>
-          <w:p>
-            <w:pPr>
-              <w:pStyle w:val="Normal"/>
-              <w:jc w:val="center"/>
-              <w:pBdr>
-                <w:bottom w:val="none" w:sz="0" w:space="0" w:color="000000"/>
-                <w:top w:val="none" w:sz="0" w:space="0" w:color="000000"/>
-                <w:left w:val="none" w:sz="0" w:space="0" w:color="000000"/>
-                <w:right w:val="none" w:sz="0" w:space="0" w:color="000000"/>
-              </w:pBdr>
-              <w:spacing w:after="100" w:before="100" w:line="240"/>
-              <w:ind w:left="100" w:right="100" w:firstLine="0" w:firstLineChars="0"/>
-            </w:pPr>
-            <w:r>
-              <w:rPr>
-                <w:rFonts w:ascii="Helvetica" w:hAnsi="Helvetica" w:eastAsia="Helvetica" w:cs="Helvetica"/>
-                <w:i w:val="false"/>
-                <w:b w:val="false"/>
-                <w:u w:val="none"/>
-                <w:sz w:val="22"/>
-                <w:szCs w:val="22"/>
-                <w:color w:val="000000"/>
-              </w:rPr>
-              <w:t xml:space="preserve">22,882 (78.8%)</w:t>
+              <w:t xml:space="preserve">2,419 (76.5%)</w:t>
+            </w:r>
+          </w:p>
+        </w:tc>
+        <w:tc>
+          <w:tcPr>
+            <w:tcBorders>
+              <w:bottom w:val="none" w:sz="0" w:space="0" w:color="000000"/>
+              <w:top w:val="none" w:sz="0" w:space="0" w:color="000000"/>
+              <w:left w:val="none" w:sz="0" w:space="0" w:color="000000"/>
+              <w:right w:val="none" w:sz="0" w:space="0" w:color="000000"/>
+            </w:tcBorders>
+            <w:shd w:val="clear" w:color="auto" w:fill="FFFFFF"/>
+            <w:tcMar>
+              <w:top w:w="0" w:type="dxa"/>
+              <w:bottom w:w="0" w:type="dxa"/>
+              <w:left w:w="0" w:type="dxa"/>
+              <w:right w:w="0" w:type="dxa"/>
+            </w:tcMar>
+            <w:vAlign w:val="center"/>
+          </w:tcPr>
+          <w:p>
+            <w:pPr>
+              <w:pStyle w:val="Normal"/>
+              <w:jc w:val="center"/>
+              <w:pBdr>
+                <w:bottom w:val="none" w:sz="0" w:space="0" w:color="000000"/>
+                <w:top w:val="none" w:sz="0" w:space="0" w:color="000000"/>
+                <w:left w:val="none" w:sz="0" w:space="0" w:color="000000"/>
+                <w:right w:val="none" w:sz="0" w:space="0" w:color="000000"/>
+              </w:pBdr>
+              <w:spacing w:after="100" w:before="100" w:line="240"/>
+              <w:ind w:left="100" w:right="100" w:firstLine="0" w:firstLineChars="0"/>
+            </w:pPr>
+            <w:r>
+              <w:rPr>
+                <w:rFonts w:ascii="Helvetica" w:hAnsi="Helvetica" w:eastAsia="Helvetica" w:cs="Helvetica"/>
+                <w:i w:val="false"/>
+                <w:b w:val="false"/>
+                <w:u w:val="none"/>
+                <w:sz w:val="22"/>
+                <w:szCs w:val="22"/>
+                <w:color w:val="000000"/>
+              </w:rPr>
+              <w:t xml:space="preserve">20,473 (79.1%)</w:t>
             </w:r>
           </w:p>
         </w:tc>
@@ -9249,51 +9249,51 @@
                 <w:szCs w:val="22"/>
                 <w:color w:val="000000"/>
               </w:rPr>
-              <w:t xml:space="preserve">4 (28.6%)</w:t>
-            </w:r>
-          </w:p>
-        </w:tc>
-        <w:tc>
-          <w:tcPr>
-            <w:tcBorders>
-              <w:bottom w:val="none" w:sz="0" w:space="0" w:color="000000"/>
-              <w:top w:val="none" w:sz="0" w:space="0" w:color="000000"/>
-              <w:left w:val="none" w:sz="0" w:space="0" w:color="000000"/>
-              <w:right w:val="none" w:sz="0" w:space="0" w:color="000000"/>
-            </w:tcBorders>
-            <w:shd w:val="clear" w:color="auto" w:fill="FFFFFF"/>
-            <w:tcMar>
-              <w:top w:w="0" w:type="dxa"/>
-              <w:bottom w:w="0" w:type="dxa"/>
-              <w:left w:w="0" w:type="dxa"/>
-              <w:right w:w="0" w:type="dxa"/>
-            </w:tcMar>
-            <w:vAlign w:val="center"/>
-          </w:tcPr>
-          <w:p>
-            <w:pPr>
-              <w:pStyle w:val="Normal"/>
-              <w:jc w:val="center"/>
-              <w:pBdr>
-                <w:bottom w:val="none" w:sz="0" w:space="0" w:color="000000"/>
-                <w:top w:val="none" w:sz="0" w:space="0" w:color="000000"/>
-                <w:left w:val="none" w:sz="0" w:space="0" w:color="000000"/>
-                <w:right w:val="none" w:sz="0" w:space="0" w:color="000000"/>
-              </w:pBdr>
-              <w:spacing w:after="100" w:before="100" w:line="240"/>
-              <w:ind w:left="100" w:right="100" w:firstLine="0" w:firstLineChars="0"/>
-            </w:pPr>
-            <w:r>
-              <w:rPr>
-                <w:rFonts w:ascii="Helvetica" w:hAnsi="Helvetica" w:eastAsia="Helvetica" w:cs="Helvetica"/>
-                <w:i w:val="false"/>
-                <w:b w:val="false"/>
-                <w:u w:val="none"/>
-                <w:sz w:val="22"/>
-                <w:szCs w:val="22"/>
-                <w:color w:val="000000"/>
-              </w:rPr>
-              <w:t xml:space="preserve">6,146 (21.2%)</w:t>
+              <w:t xml:space="preserve">742 (23.5%)</w:t>
+            </w:r>
+          </w:p>
+        </w:tc>
+        <w:tc>
+          <w:tcPr>
+            <w:tcBorders>
+              <w:bottom w:val="none" w:sz="0" w:space="0" w:color="000000"/>
+              <w:top w:val="none" w:sz="0" w:space="0" w:color="000000"/>
+              <w:left w:val="none" w:sz="0" w:space="0" w:color="000000"/>
+              <w:right w:val="none" w:sz="0" w:space="0" w:color="000000"/>
+            </w:tcBorders>
+            <w:shd w:val="clear" w:color="auto" w:fill="FFFFFF"/>
+            <w:tcMar>
+              <w:top w:w="0" w:type="dxa"/>
+              <w:bottom w:w="0" w:type="dxa"/>
+              <w:left w:w="0" w:type="dxa"/>
+              <w:right w:w="0" w:type="dxa"/>
+            </w:tcMar>
+            <w:vAlign w:val="center"/>
+          </w:tcPr>
+          <w:p>
+            <w:pPr>
+              <w:pStyle w:val="Normal"/>
+              <w:jc w:val="center"/>
+              <w:pBdr>
+                <w:bottom w:val="none" w:sz="0" w:space="0" w:color="000000"/>
+                <w:top w:val="none" w:sz="0" w:space="0" w:color="000000"/>
+                <w:left w:val="none" w:sz="0" w:space="0" w:color="000000"/>
+                <w:right w:val="none" w:sz="0" w:space="0" w:color="000000"/>
+              </w:pBdr>
+              <w:spacing w:after="100" w:before="100" w:line="240"/>
+              <w:ind w:left="100" w:right="100" w:firstLine="0" w:firstLineChars="0"/>
+            </w:pPr>
+            <w:r>
+              <w:rPr>
+                <w:rFonts w:ascii="Helvetica" w:hAnsi="Helvetica" w:eastAsia="Helvetica" w:cs="Helvetica"/>
+                <w:i w:val="false"/>
+                <w:b w:val="false"/>
+                <w:u w:val="none"/>
+                <w:sz w:val="22"/>
+                <w:szCs w:val="22"/>
+                <w:color w:val="000000"/>
+              </w:rPr>
+              <w:t xml:space="preserve">5,408 (20.9%)</w:t>
             </w:r>
           </w:p>
         </w:tc>
@@ -9701,51 +9701,51 @@
                 <w:szCs w:val="22"/>
                 <w:color w:val="000000"/>
               </w:rPr>
-              <w:t xml:space="preserve">12 (85.7%)</w:t>
-            </w:r>
-          </w:p>
-        </w:tc>
-        <w:tc>
-          <w:tcPr>
-            <w:tcBorders>
-              <w:bottom w:val="none" w:sz="0" w:space="0" w:color="000000"/>
-              <w:top w:val="none" w:sz="0" w:space="0" w:color="000000"/>
-              <w:left w:val="none" w:sz="0" w:space="0" w:color="000000"/>
-              <w:right w:val="none" w:sz="0" w:space="0" w:color="000000"/>
-            </w:tcBorders>
-            <w:shd w:val="clear" w:color="auto" w:fill="FFFFFF"/>
-            <w:tcMar>
-              <w:top w:w="0" w:type="dxa"/>
-              <w:bottom w:w="0" w:type="dxa"/>
-              <w:left w:w="0" w:type="dxa"/>
-              <w:right w:w="0" w:type="dxa"/>
-            </w:tcMar>
-            <w:vAlign w:val="center"/>
-          </w:tcPr>
-          <w:p>
-            <w:pPr>
-              <w:pStyle w:val="Normal"/>
-              <w:jc w:val="center"/>
-              <w:pBdr>
-                <w:bottom w:val="none" w:sz="0" w:space="0" w:color="000000"/>
-                <w:top w:val="none" w:sz="0" w:space="0" w:color="000000"/>
-                <w:left w:val="none" w:sz="0" w:space="0" w:color="000000"/>
-                <w:right w:val="none" w:sz="0" w:space="0" w:color="000000"/>
-              </w:pBdr>
-              <w:spacing w:after="100" w:before="100" w:line="240"/>
-              <w:ind w:left="100" w:right="100" w:firstLine="0" w:firstLineChars="0"/>
-            </w:pPr>
-            <w:r>
-              <w:rPr>
-                <w:rFonts w:ascii="Helvetica" w:hAnsi="Helvetica" w:eastAsia="Helvetica" w:cs="Helvetica"/>
-                <w:i w:val="false"/>
-                <w:b w:val="false"/>
-                <w:u w:val="none"/>
-                <w:sz w:val="22"/>
-                <w:szCs w:val="22"/>
-                <w:color w:val="000000"/>
-              </w:rPr>
-              <w:t xml:space="preserve">26,216 (90.3%)</w:t>
+              <w:t xml:space="preserve">2,769 (87.6%)</w:t>
+            </w:r>
+          </w:p>
+        </w:tc>
+        <w:tc>
+          <w:tcPr>
+            <w:tcBorders>
+              <w:bottom w:val="none" w:sz="0" w:space="0" w:color="000000"/>
+              <w:top w:val="none" w:sz="0" w:space="0" w:color="000000"/>
+              <w:left w:val="none" w:sz="0" w:space="0" w:color="000000"/>
+              <w:right w:val="none" w:sz="0" w:space="0" w:color="000000"/>
+            </w:tcBorders>
+            <w:shd w:val="clear" w:color="auto" w:fill="FFFFFF"/>
+            <w:tcMar>
+              <w:top w:w="0" w:type="dxa"/>
+              <w:bottom w:w="0" w:type="dxa"/>
+              <w:left w:w="0" w:type="dxa"/>
+              <w:right w:w="0" w:type="dxa"/>
+            </w:tcMar>
+            <w:vAlign w:val="center"/>
+          </w:tcPr>
+          <w:p>
+            <w:pPr>
+              <w:pStyle w:val="Normal"/>
+              <w:jc w:val="center"/>
+              <w:pBdr>
+                <w:bottom w:val="none" w:sz="0" w:space="0" w:color="000000"/>
+                <w:top w:val="none" w:sz="0" w:space="0" w:color="000000"/>
+                <w:left w:val="none" w:sz="0" w:space="0" w:color="000000"/>
+                <w:right w:val="none" w:sz="0" w:space="0" w:color="000000"/>
+              </w:pBdr>
+              <w:spacing w:after="100" w:before="100" w:line="240"/>
+              <w:ind w:left="100" w:right="100" w:firstLine="0" w:firstLineChars="0"/>
+            </w:pPr>
+            <w:r>
+              <w:rPr>
+                <w:rFonts w:ascii="Helvetica" w:hAnsi="Helvetica" w:eastAsia="Helvetica" w:cs="Helvetica"/>
+                <w:i w:val="false"/>
+                <w:b w:val="false"/>
+                <w:u w:val="none"/>
+                <w:sz w:val="22"/>
+                <w:szCs w:val="22"/>
+                <w:color w:val="000000"/>
+              </w:rPr>
+              <w:t xml:space="preserve">23,459 (90.6%)</w:t>
             </w:r>
           </w:p>
         </w:tc>
@@ -9927,51 +9927,51 @@
                 <w:szCs w:val="22"/>
                 <w:color w:val="000000"/>
               </w:rPr>
-              <w:t xml:space="preserve">2 (14.3%)</w:t>
-            </w:r>
-          </w:p>
-        </w:tc>
-        <w:tc>
-          <w:tcPr>
-            <w:tcBorders>
-              <w:bottom w:val="none" w:sz="0" w:space="0" w:color="000000"/>
-              <w:top w:val="none" w:sz="0" w:space="0" w:color="000000"/>
-              <w:left w:val="none" w:sz="0" w:space="0" w:color="000000"/>
-              <w:right w:val="none" w:sz="0" w:space="0" w:color="000000"/>
-            </w:tcBorders>
-            <w:shd w:val="clear" w:color="auto" w:fill="FFFFFF"/>
-            <w:tcMar>
-              <w:top w:w="0" w:type="dxa"/>
-              <w:bottom w:w="0" w:type="dxa"/>
-              <w:left w:w="0" w:type="dxa"/>
-              <w:right w:w="0" w:type="dxa"/>
-            </w:tcMar>
-            <w:vAlign w:val="center"/>
-          </w:tcPr>
-          <w:p>
-            <w:pPr>
-              <w:pStyle w:val="Normal"/>
-              <w:jc w:val="center"/>
-              <w:pBdr>
-                <w:bottom w:val="none" w:sz="0" w:space="0" w:color="000000"/>
-                <w:top w:val="none" w:sz="0" w:space="0" w:color="000000"/>
-                <w:left w:val="none" w:sz="0" w:space="0" w:color="000000"/>
-                <w:right w:val="none" w:sz="0" w:space="0" w:color="000000"/>
-              </w:pBdr>
-              <w:spacing w:after="100" w:before="100" w:line="240"/>
-              <w:ind w:left="100" w:right="100" w:firstLine="0" w:firstLineChars="0"/>
-            </w:pPr>
-            <w:r>
-              <w:rPr>
-                <w:rFonts w:ascii="Helvetica" w:hAnsi="Helvetica" w:eastAsia="Helvetica" w:cs="Helvetica"/>
-                <w:i w:val="false"/>
-                <w:b w:val="false"/>
-                <w:u w:val="none"/>
-                <w:sz w:val="22"/>
-                <w:szCs w:val="22"/>
-                <w:color w:val="000000"/>
-              </w:rPr>
-              <w:t xml:space="preserve">2,812 (9.7%)</w:t>
+              <w:t xml:space="preserve">392 (12.4%)</w:t>
+            </w:r>
+          </w:p>
+        </w:tc>
+        <w:tc>
+          <w:tcPr>
+            <w:tcBorders>
+              <w:bottom w:val="none" w:sz="0" w:space="0" w:color="000000"/>
+              <w:top w:val="none" w:sz="0" w:space="0" w:color="000000"/>
+              <w:left w:val="none" w:sz="0" w:space="0" w:color="000000"/>
+              <w:right w:val="none" w:sz="0" w:space="0" w:color="000000"/>
+            </w:tcBorders>
+            <w:shd w:val="clear" w:color="auto" w:fill="FFFFFF"/>
+            <w:tcMar>
+              <w:top w:w="0" w:type="dxa"/>
+              <w:bottom w:w="0" w:type="dxa"/>
+              <w:left w:w="0" w:type="dxa"/>
+              <w:right w:w="0" w:type="dxa"/>
+            </w:tcMar>
+            <w:vAlign w:val="center"/>
+          </w:tcPr>
+          <w:p>
+            <w:pPr>
+              <w:pStyle w:val="Normal"/>
+              <w:jc w:val="center"/>
+              <w:pBdr>
+                <w:bottom w:val="none" w:sz="0" w:space="0" w:color="000000"/>
+                <w:top w:val="none" w:sz="0" w:space="0" w:color="000000"/>
+                <w:left w:val="none" w:sz="0" w:space="0" w:color="000000"/>
+                <w:right w:val="none" w:sz="0" w:space="0" w:color="000000"/>
+              </w:pBdr>
+              <w:spacing w:after="100" w:before="100" w:line="240"/>
+              <w:ind w:left="100" w:right="100" w:firstLine="0" w:firstLineChars="0"/>
+            </w:pPr>
+            <w:r>
+              <w:rPr>
+                <w:rFonts w:ascii="Helvetica" w:hAnsi="Helvetica" w:eastAsia="Helvetica" w:cs="Helvetica"/>
+                <w:i w:val="false"/>
+                <w:b w:val="false"/>
+                <w:u w:val="none"/>
+                <w:sz w:val="22"/>
+                <w:szCs w:val="22"/>
+                <w:color w:val="000000"/>
+              </w:rPr>
+              <w:t xml:space="preserve">2,422 (9.4%)</w:t>
             </w:r>
           </w:p>
         </w:tc>
@@ -10379,51 +10379,51 @@
                 <w:szCs w:val="22"/>
                 <w:color w:val="000000"/>
               </w:rPr>
-              <w:t xml:space="preserve">0.786 (1.37)</w:t>
-            </w:r>
-          </w:p>
-        </w:tc>
-        <w:tc>
-          <w:tcPr>
-            <w:tcBorders>
-              <w:bottom w:val="none" w:sz="0" w:space="0" w:color="000000"/>
-              <w:top w:val="none" w:sz="0" w:space="0" w:color="000000"/>
-              <w:left w:val="none" w:sz="0" w:space="0" w:color="000000"/>
-              <w:right w:val="none" w:sz="0" w:space="0" w:color="000000"/>
-            </w:tcBorders>
-            <w:shd w:val="clear" w:color="auto" w:fill="FFFFFF"/>
-            <w:tcMar>
-              <w:top w:w="0" w:type="dxa"/>
-              <w:bottom w:w="0" w:type="dxa"/>
-              <w:left w:w="0" w:type="dxa"/>
-              <w:right w:w="0" w:type="dxa"/>
-            </w:tcMar>
-            <w:vAlign w:val="center"/>
-          </w:tcPr>
-          <w:p>
-            <w:pPr>
-              <w:pStyle w:val="Normal"/>
-              <w:jc w:val="center"/>
-              <w:pBdr>
-                <w:bottom w:val="none" w:sz="0" w:space="0" w:color="000000"/>
-                <w:top w:val="none" w:sz="0" w:space="0" w:color="000000"/>
-                <w:left w:val="none" w:sz="0" w:space="0" w:color="000000"/>
-                <w:right w:val="none" w:sz="0" w:space="0" w:color="000000"/>
-              </w:pBdr>
-              <w:spacing w:after="100" w:before="100" w:line="240"/>
-              <w:ind w:left="100" w:right="100" w:firstLine="0" w:firstLineChars="0"/>
-            </w:pPr>
-            <w:r>
-              <w:rPr>
-                <w:rFonts w:ascii="Helvetica" w:hAnsi="Helvetica" w:eastAsia="Helvetica" w:cs="Helvetica"/>
-                <w:i w:val="false"/>
-                <w:b w:val="false"/>
-                <w:u w:val="none"/>
-                <w:sz w:val="22"/>
-                <w:szCs w:val="22"/>
-                <w:color w:val="000000"/>
-              </w:rPr>
-              <w:t xml:space="preserve">0.660 (0.970)</w:t>
+              <w:t xml:space="preserve">1.02 (1.32)</w:t>
+            </w:r>
+          </w:p>
+        </w:tc>
+        <w:tc>
+          <w:tcPr>
+            <w:tcBorders>
+              <w:bottom w:val="none" w:sz="0" w:space="0" w:color="000000"/>
+              <w:top w:val="none" w:sz="0" w:space="0" w:color="000000"/>
+              <w:left w:val="none" w:sz="0" w:space="0" w:color="000000"/>
+              <w:right w:val="none" w:sz="0" w:space="0" w:color="000000"/>
+            </w:tcBorders>
+            <w:shd w:val="clear" w:color="auto" w:fill="FFFFFF"/>
+            <w:tcMar>
+              <w:top w:w="0" w:type="dxa"/>
+              <w:bottom w:w="0" w:type="dxa"/>
+              <w:left w:w="0" w:type="dxa"/>
+              <w:right w:w="0" w:type="dxa"/>
+            </w:tcMar>
+            <w:vAlign w:val="center"/>
+          </w:tcPr>
+          <w:p>
+            <w:pPr>
+              <w:pStyle w:val="Normal"/>
+              <w:jc w:val="center"/>
+              <w:pBdr>
+                <w:bottom w:val="none" w:sz="0" w:space="0" w:color="000000"/>
+                <w:top w:val="none" w:sz="0" w:space="0" w:color="000000"/>
+                <w:left w:val="none" w:sz="0" w:space="0" w:color="000000"/>
+                <w:right w:val="none" w:sz="0" w:space="0" w:color="000000"/>
+              </w:pBdr>
+              <w:spacing w:after="100" w:before="100" w:line="240"/>
+              <w:ind w:left="100" w:right="100" w:firstLine="0" w:firstLineChars="0"/>
+            </w:pPr>
+            <w:r>
+              <w:rPr>
+                <w:rFonts w:ascii="Helvetica" w:hAnsi="Helvetica" w:eastAsia="Helvetica" w:cs="Helvetica"/>
+                <w:i w:val="false"/>
+                <w:b w:val="false"/>
+                <w:u w:val="none"/>
+                <w:sz w:val="22"/>
+                <w:szCs w:val="22"/>
+                <w:color w:val="000000"/>
+              </w:rPr>
+              <w:t xml:space="preserve">0.616 (0.909)</w:t>
             </w:r>
           </w:p>
         </w:tc>
@@ -10605,7 +10605,7 @@
                 <w:szCs w:val="22"/>
                 <w:color w:val="000000"/>
               </w:rPr>
-              <w:t xml:space="preserve">0 (0, 1.50)</w:t>
+              <w:t xml:space="preserve">0 (0, 2.00)</w:t>
             </w:r>
           </w:p>
         </w:tc>
@@ -11057,51 +11057,51 @@
                 <w:szCs w:val="22"/>
                 <w:color w:val="000000"/>
               </w:rPr>
-              <w:t xml:space="preserve">1.43 (1.28)</w:t>
-            </w:r>
-          </w:p>
-        </w:tc>
-        <w:tc>
-          <w:tcPr>
-            <w:tcBorders>
-              <w:bottom w:val="none" w:sz="0" w:space="0" w:color="000000"/>
-              <w:top w:val="none" w:sz="0" w:space="0" w:color="000000"/>
-              <w:left w:val="none" w:sz="0" w:space="0" w:color="000000"/>
-              <w:right w:val="none" w:sz="0" w:space="0" w:color="000000"/>
-            </w:tcBorders>
-            <w:shd w:val="clear" w:color="auto" w:fill="FFFFFF"/>
-            <w:tcMar>
-              <w:top w:w="0" w:type="dxa"/>
-              <w:bottom w:w="0" w:type="dxa"/>
-              <w:left w:w="0" w:type="dxa"/>
-              <w:right w:w="0" w:type="dxa"/>
-            </w:tcMar>
-            <w:vAlign w:val="center"/>
-          </w:tcPr>
-          <w:p>
-            <w:pPr>
-              <w:pStyle w:val="Normal"/>
-              <w:jc w:val="center"/>
-              <w:pBdr>
-                <w:bottom w:val="none" w:sz="0" w:space="0" w:color="000000"/>
-                <w:top w:val="none" w:sz="0" w:space="0" w:color="000000"/>
-                <w:left w:val="none" w:sz="0" w:space="0" w:color="000000"/>
-                <w:right w:val="none" w:sz="0" w:space="0" w:color="000000"/>
-              </w:pBdr>
-              <w:spacing w:after="100" w:before="100" w:line="240"/>
-              <w:ind w:left="100" w:right="100" w:firstLine="0" w:firstLineChars="0"/>
-            </w:pPr>
-            <w:r>
-              <w:rPr>
-                <w:rFonts w:ascii="Helvetica" w:hAnsi="Helvetica" w:eastAsia="Helvetica" w:cs="Helvetica"/>
-                <w:i w:val="false"/>
-                <w:b w:val="false"/>
-                <w:u w:val="none"/>
-                <w:sz w:val="22"/>
-                <w:szCs w:val="22"/>
-                <w:color w:val="000000"/>
-              </w:rPr>
-              <w:t xml:space="preserve">0.614 (1.07)</w:t>
+              <w:t xml:space="preserve">1.02 (1.36)</w:t>
+            </w:r>
+          </w:p>
+        </w:tc>
+        <w:tc>
+          <w:tcPr>
+            <w:tcBorders>
+              <w:bottom w:val="none" w:sz="0" w:space="0" w:color="000000"/>
+              <w:top w:val="none" w:sz="0" w:space="0" w:color="000000"/>
+              <w:left w:val="none" w:sz="0" w:space="0" w:color="000000"/>
+              <w:right w:val="none" w:sz="0" w:space="0" w:color="000000"/>
+            </w:tcBorders>
+            <w:shd w:val="clear" w:color="auto" w:fill="FFFFFF"/>
+            <w:tcMar>
+              <w:top w:w="0" w:type="dxa"/>
+              <w:bottom w:w="0" w:type="dxa"/>
+              <w:left w:w="0" w:type="dxa"/>
+              <w:right w:w="0" w:type="dxa"/>
+            </w:tcMar>
+            <w:vAlign w:val="center"/>
+          </w:tcPr>
+          <w:p>
+            <w:pPr>
+              <w:pStyle w:val="Normal"/>
+              <w:jc w:val="center"/>
+              <w:pBdr>
+                <w:bottom w:val="none" w:sz="0" w:space="0" w:color="000000"/>
+                <w:top w:val="none" w:sz="0" w:space="0" w:color="000000"/>
+                <w:left w:val="none" w:sz="0" w:space="0" w:color="000000"/>
+                <w:right w:val="none" w:sz="0" w:space="0" w:color="000000"/>
+              </w:pBdr>
+              <w:spacing w:after="100" w:before="100" w:line="240"/>
+              <w:ind w:left="100" w:right="100" w:firstLine="0" w:firstLineChars="0"/>
+            </w:pPr>
+            <w:r>
+              <w:rPr>
+                <w:rFonts w:ascii="Helvetica" w:hAnsi="Helvetica" w:eastAsia="Helvetica" w:cs="Helvetica"/>
+                <w:i w:val="false"/>
+                <w:b w:val="false"/>
+                <w:u w:val="none"/>
+                <w:sz w:val="22"/>
+                <w:szCs w:val="22"/>
+                <w:color w:val="000000"/>
+              </w:rPr>
+              <w:t xml:space="preserve">0.565 (1.02)</w:t>
             </w:r>
           </w:p>
         </w:tc>
@@ -11283,7 +11283,7 @@
                 <w:szCs w:val="22"/>
                 <w:color w:val="000000"/>
               </w:rPr>
-              <w:t xml:space="preserve">1.50 (1.50, 2.75)</w:t>
+              <w:t xml:space="preserve">0 (0, 2.00)</w:t>
             </w:r>
           </w:p>
         </w:tc>
@@ -11735,51 +11735,51 @@
                 <w:szCs w:val="22"/>
                 <w:color w:val="000000"/>
               </w:rPr>
-              <w:t xml:space="preserve">0.571 (1.02)</w:t>
-            </w:r>
-          </w:p>
-        </w:tc>
-        <w:tc>
-          <w:tcPr>
-            <w:tcBorders>
-              <w:bottom w:val="none" w:sz="0" w:space="0" w:color="000000"/>
-              <w:top w:val="none" w:sz="0" w:space="0" w:color="000000"/>
-              <w:left w:val="none" w:sz="0" w:space="0" w:color="000000"/>
-              <w:right w:val="none" w:sz="0" w:space="0" w:color="000000"/>
-            </w:tcBorders>
-            <w:shd w:val="clear" w:color="auto" w:fill="FFFFFF"/>
-            <w:tcMar>
-              <w:top w:w="0" w:type="dxa"/>
-              <w:bottom w:w="0" w:type="dxa"/>
-              <w:left w:w="0" w:type="dxa"/>
-              <w:right w:w="0" w:type="dxa"/>
-            </w:tcMar>
-            <w:vAlign w:val="center"/>
-          </w:tcPr>
-          <w:p>
-            <w:pPr>
-              <w:pStyle w:val="Normal"/>
-              <w:jc w:val="center"/>
-              <w:pBdr>
-                <w:bottom w:val="none" w:sz="0" w:space="0" w:color="000000"/>
-                <w:top w:val="none" w:sz="0" w:space="0" w:color="000000"/>
-                <w:left w:val="none" w:sz="0" w:space="0" w:color="000000"/>
-                <w:right w:val="none" w:sz="0" w:space="0" w:color="000000"/>
-              </w:pBdr>
-              <w:spacing w:after="100" w:before="100" w:line="240"/>
-              <w:ind w:left="100" w:right="100" w:firstLine="0" w:firstLineChars="0"/>
-            </w:pPr>
-            <w:r>
-              <w:rPr>
-                <w:rFonts w:ascii="Helvetica" w:hAnsi="Helvetica" w:eastAsia="Helvetica" w:cs="Helvetica"/>
-                <w:i w:val="false"/>
-                <w:b w:val="false"/>
-                <w:u w:val="none"/>
-                <w:sz w:val="22"/>
-                <w:szCs w:val="22"/>
-                <w:color w:val="000000"/>
-              </w:rPr>
-              <w:t xml:space="preserve">0.485 (0.821)</w:t>
+              <w:t xml:space="preserve">0.762 (1.08)</w:t>
+            </w:r>
+          </w:p>
+        </w:tc>
+        <w:tc>
+          <w:tcPr>
+            <w:tcBorders>
+              <w:bottom w:val="none" w:sz="0" w:space="0" w:color="000000"/>
+              <w:top w:val="none" w:sz="0" w:space="0" w:color="000000"/>
+              <w:left w:val="none" w:sz="0" w:space="0" w:color="000000"/>
+              <w:right w:val="none" w:sz="0" w:space="0" w:color="000000"/>
+            </w:tcBorders>
+            <w:shd w:val="clear" w:color="auto" w:fill="FFFFFF"/>
+            <w:tcMar>
+              <w:top w:w="0" w:type="dxa"/>
+              <w:bottom w:w="0" w:type="dxa"/>
+              <w:left w:w="0" w:type="dxa"/>
+              <w:right w:w="0" w:type="dxa"/>
+            </w:tcMar>
+            <w:vAlign w:val="center"/>
+          </w:tcPr>
+          <w:p>
+            <w:pPr>
+              <w:pStyle w:val="Normal"/>
+              <w:jc w:val="center"/>
+              <w:pBdr>
+                <w:bottom w:val="none" w:sz="0" w:space="0" w:color="000000"/>
+                <w:top w:val="none" w:sz="0" w:space="0" w:color="000000"/>
+                <w:left w:val="none" w:sz="0" w:space="0" w:color="000000"/>
+                <w:right w:val="none" w:sz="0" w:space="0" w:color="000000"/>
+              </w:pBdr>
+              <w:spacing w:after="100" w:before="100" w:line="240"/>
+              <w:ind w:left="100" w:right="100" w:firstLine="0" w:firstLineChars="0"/>
+            </w:pPr>
+            <w:r>
+              <w:rPr>
+                <w:rFonts w:ascii="Helvetica" w:hAnsi="Helvetica" w:eastAsia="Helvetica" w:cs="Helvetica"/>
+                <w:i w:val="false"/>
+                <w:b w:val="false"/>
+                <w:u w:val="none"/>
+                <w:sz w:val="22"/>
+                <w:szCs w:val="22"/>
+                <w:color w:val="000000"/>
+              </w:rPr>
+              <w:t xml:space="preserve">0.451 (0.777)</w:t>
             </w:r>
           </w:p>
         </w:tc>
@@ -11961,7 +11961,7 @@
                 <w:szCs w:val="22"/>
                 <w:color w:val="000000"/>
               </w:rPr>
-              <w:t xml:space="preserve">0 (0, 0.750)</w:t>
+              <w:t xml:space="preserve">0 (0, 1.00)</w:t>
             </w:r>
           </w:p>
         </w:tc>
@@ -12413,51 +12413,51 @@
                 <w:szCs w:val="22"/>
                 <w:color w:val="000000"/>
               </w:rPr>
-              <w:t xml:space="preserve">0.571 (0.938)</w:t>
-            </w:r>
-          </w:p>
-        </w:tc>
-        <w:tc>
-          <w:tcPr>
-            <w:tcBorders>
-              <w:bottom w:val="none" w:sz="0" w:space="0" w:color="000000"/>
-              <w:top w:val="none" w:sz="0" w:space="0" w:color="000000"/>
-              <w:left w:val="none" w:sz="0" w:space="0" w:color="000000"/>
-              <w:right w:val="none" w:sz="0" w:space="0" w:color="000000"/>
-            </w:tcBorders>
-            <w:shd w:val="clear" w:color="auto" w:fill="FFFFFF"/>
-            <w:tcMar>
-              <w:top w:w="0" w:type="dxa"/>
-              <w:bottom w:w="0" w:type="dxa"/>
-              <w:left w:w="0" w:type="dxa"/>
-              <w:right w:w="0" w:type="dxa"/>
-            </w:tcMar>
-            <w:vAlign w:val="center"/>
-          </w:tcPr>
-          <w:p>
-            <w:pPr>
-              <w:pStyle w:val="Normal"/>
-              <w:jc w:val="center"/>
-              <w:pBdr>
-                <w:bottom w:val="none" w:sz="0" w:space="0" w:color="000000"/>
-                <w:top w:val="none" w:sz="0" w:space="0" w:color="000000"/>
-                <w:left w:val="none" w:sz="0" w:space="0" w:color="000000"/>
-                <w:right w:val="none" w:sz="0" w:space="0" w:color="000000"/>
-              </w:pBdr>
-              <w:spacing w:after="100" w:before="100" w:line="240"/>
-              <w:ind w:left="100" w:right="100" w:firstLine="0" w:firstLineChars="0"/>
-            </w:pPr>
-            <w:r>
-              <w:rPr>
-                <w:rFonts w:ascii="Helvetica" w:hAnsi="Helvetica" w:eastAsia="Helvetica" w:cs="Helvetica"/>
-                <w:i w:val="false"/>
-                <w:b w:val="false"/>
-                <w:u w:val="none"/>
-                <w:sz w:val="22"/>
-                <w:szCs w:val="22"/>
-                <w:color w:val="000000"/>
-              </w:rPr>
-              <w:t xml:space="preserve">0.264 (0.743)</w:t>
+              <w:t xml:space="preserve">0.593 (1.12)</w:t>
+            </w:r>
+          </w:p>
+        </w:tc>
+        <w:tc>
+          <w:tcPr>
+            <w:tcBorders>
+              <w:bottom w:val="none" w:sz="0" w:space="0" w:color="000000"/>
+              <w:top w:val="none" w:sz="0" w:space="0" w:color="000000"/>
+              <w:left w:val="none" w:sz="0" w:space="0" w:color="000000"/>
+              <w:right w:val="none" w:sz="0" w:space="0" w:color="000000"/>
+            </w:tcBorders>
+            <w:shd w:val="clear" w:color="auto" w:fill="FFFFFF"/>
+            <w:tcMar>
+              <w:top w:w="0" w:type="dxa"/>
+              <w:bottom w:w="0" w:type="dxa"/>
+              <w:left w:w="0" w:type="dxa"/>
+              <w:right w:w="0" w:type="dxa"/>
+            </w:tcMar>
+            <w:vAlign w:val="center"/>
+          </w:tcPr>
+          <w:p>
+            <w:pPr>
+              <w:pStyle w:val="Normal"/>
+              <w:jc w:val="center"/>
+              <w:pBdr>
+                <w:bottom w:val="none" w:sz="0" w:space="0" w:color="000000"/>
+                <w:top w:val="none" w:sz="0" w:space="0" w:color="000000"/>
+                <w:left w:val="none" w:sz="0" w:space="0" w:color="000000"/>
+                <w:right w:val="none" w:sz="0" w:space="0" w:color="000000"/>
+              </w:pBdr>
+              <w:spacing w:after="100" w:before="100" w:line="240"/>
+              <w:ind w:left="100" w:right="100" w:firstLine="0" w:firstLineChars="0"/>
+            </w:pPr>
+            <w:r>
+              <w:rPr>
+                <w:rFonts w:ascii="Helvetica" w:hAnsi="Helvetica" w:eastAsia="Helvetica" w:cs="Helvetica"/>
+                <w:i w:val="false"/>
+                <w:b w:val="false"/>
+                <w:u w:val="none"/>
+                <w:sz w:val="22"/>
+                <w:szCs w:val="22"/>
+                <w:color w:val="000000"/>
+              </w:rPr>
+              <w:t xml:space="preserve">0.224 (0.672)</w:t>
             </w:r>
           </w:p>
         </w:tc>
@@ -13091,51 +13091,51 @@
                 <w:szCs w:val="22"/>
                 <w:color w:val="000000"/>
               </w:rPr>
-              <w:t xml:space="preserve">1.93 (1.54)</w:t>
-            </w:r>
-          </w:p>
-        </w:tc>
-        <w:tc>
-          <w:tcPr>
-            <w:tcBorders>
-              <w:bottom w:val="none" w:sz="0" w:space="0" w:color="000000"/>
-              <w:top w:val="none" w:sz="0" w:space="0" w:color="000000"/>
-              <w:left w:val="none" w:sz="0" w:space="0" w:color="000000"/>
-              <w:right w:val="none" w:sz="0" w:space="0" w:color="000000"/>
-            </w:tcBorders>
-            <w:shd w:val="clear" w:color="auto" w:fill="FFFFFF"/>
-            <w:tcMar>
-              <w:top w:w="0" w:type="dxa"/>
-              <w:bottom w:w="0" w:type="dxa"/>
-              <w:left w:w="0" w:type="dxa"/>
-              <w:right w:w="0" w:type="dxa"/>
-            </w:tcMar>
-            <w:vAlign w:val="center"/>
-          </w:tcPr>
-          <w:p>
-            <w:pPr>
-              <w:pStyle w:val="Normal"/>
-              <w:jc w:val="center"/>
-              <w:pBdr>
-                <w:bottom w:val="none" w:sz="0" w:space="0" w:color="000000"/>
-                <w:top w:val="none" w:sz="0" w:space="0" w:color="000000"/>
-                <w:left w:val="none" w:sz="0" w:space="0" w:color="000000"/>
-                <w:right w:val="none" w:sz="0" w:space="0" w:color="000000"/>
-              </w:pBdr>
-              <w:spacing w:after="100" w:before="100" w:line="240"/>
-              <w:ind w:left="100" w:right="100" w:firstLine="0" w:firstLineChars="0"/>
-            </w:pPr>
-            <w:r>
-              <w:rPr>
-                <w:rFonts w:ascii="Helvetica" w:hAnsi="Helvetica" w:eastAsia="Helvetica" w:cs="Helvetica"/>
-                <w:i w:val="false"/>
-                <w:b w:val="false"/>
-                <w:u w:val="none"/>
-                <w:sz w:val="22"/>
-                <w:szCs w:val="22"/>
-                <w:color w:val="000000"/>
-              </w:rPr>
-              <w:t xml:space="preserve">1.21 (1.11)</w:t>
+              <w:t xml:space="preserve">1.85 (1.47)</w:t>
+            </w:r>
+          </w:p>
+        </w:tc>
+        <w:tc>
+          <w:tcPr>
+            <w:tcBorders>
+              <w:bottom w:val="none" w:sz="0" w:space="0" w:color="000000"/>
+              <w:top w:val="none" w:sz="0" w:space="0" w:color="000000"/>
+              <w:left w:val="none" w:sz="0" w:space="0" w:color="000000"/>
+              <w:right w:val="none" w:sz="0" w:space="0" w:color="000000"/>
+            </w:tcBorders>
+            <w:shd w:val="clear" w:color="auto" w:fill="FFFFFF"/>
+            <w:tcMar>
+              <w:top w:w="0" w:type="dxa"/>
+              <w:bottom w:w="0" w:type="dxa"/>
+              <w:left w:w="0" w:type="dxa"/>
+              <w:right w:w="0" w:type="dxa"/>
+            </w:tcMar>
+            <w:vAlign w:val="center"/>
+          </w:tcPr>
+          <w:p>
+            <w:pPr>
+              <w:pStyle w:val="Normal"/>
+              <w:jc w:val="center"/>
+              <w:pBdr>
+                <w:bottom w:val="none" w:sz="0" w:space="0" w:color="000000"/>
+                <w:top w:val="none" w:sz="0" w:space="0" w:color="000000"/>
+                <w:left w:val="none" w:sz="0" w:space="0" w:color="000000"/>
+                <w:right w:val="none" w:sz="0" w:space="0" w:color="000000"/>
+              </w:pBdr>
+              <w:spacing w:after="100" w:before="100" w:line="240"/>
+              <w:ind w:left="100" w:right="100" w:firstLine="0" w:firstLineChars="0"/>
+            </w:pPr>
+            <w:r>
+              <w:rPr>
+                <w:rFonts w:ascii="Helvetica" w:hAnsi="Helvetica" w:eastAsia="Helvetica" w:cs="Helvetica"/>
+                <w:i w:val="false"/>
+                <w:b w:val="false"/>
+                <w:u w:val="none"/>
+                <w:sz w:val="22"/>
+                <w:szCs w:val="22"/>
+                <w:color w:val="000000"/>
+              </w:rPr>
+              <w:t xml:space="preserve">1.14 (1.04)</w:t>
             </w:r>
           </w:p>
         </w:tc>
@@ -13317,7 +13317,7 @@
                 <w:szCs w:val="22"/>
                 <w:color w:val="000000"/>
               </w:rPr>
-              <w:t xml:space="preserve">1.00 (1.00, 3.75)</w:t>
+              <w:t xml:space="preserve">1.00 (1.00, 4.00)</w:t>
             </w:r>
           </w:p>
         </w:tc>
@@ -13769,51 +13769,51 @@
                 <w:szCs w:val="22"/>
                 <w:color w:val="000000"/>
               </w:rPr>
-              <w:t xml:space="preserve">1.29 (1.33)</w:t>
-            </w:r>
-          </w:p>
-        </w:tc>
-        <w:tc>
-          <w:tcPr>
-            <w:tcBorders>
-              <w:bottom w:val="none" w:sz="0" w:space="0" w:color="000000"/>
-              <w:top w:val="none" w:sz="0" w:space="0" w:color="000000"/>
-              <w:left w:val="none" w:sz="0" w:space="0" w:color="000000"/>
-              <w:right w:val="none" w:sz="0" w:space="0" w:color="000000"/>
-            </w:tcBorders>
-            <w:shd w:val="clear" w:color="auto" w:fill="FFFFFF"/>
-            <w:tcMar>
-              <w:top w:w="0" w:type="dxa"/>
-              <w:bottom w:w="0" w:type="dxa"/>
-              <w:left w:w="0" w:type="dxa"/>
-              <w:right w:w="0" w:type="dxa"/>
-            </w:tcMar>
-            <w:vAlign w:val="center"/>
-          </w:tcPr>
-          <w:p>
-            <w:pPr>
-              <w:pStyle w:val="Normal"/>
-              <w:jc w:val="center"/>
-              <w:pBdr>
-                <w:bottom w:val="none" w:sz="0" w:space="0" w:color="000000"/>
-                <w:top w:val="none" w:sz="0" w:space="0" w:color="000000"/>
-                <w:left w:val="none" w:sz="0" w:space="0" w:color="000000"/>
-                <w:right w:val="none" w:sz="0" w:space="0" w:color="000000"/>
-              </w:pBdr>
-              <w:spacing w:after="100" w:before="100" w:line="240"/>
-              <w:ind w:left="100" w:right="100" w:firstLine="0" w:firstLineChars="0"/>
-            </w:pPr>
-            <w:r>
-              <w:rPr>
-                <w:rFonts w:ascii="Helvetica" w:hAnsi="Helvetica" w:eastAsia="Helvetica" w:cs="Helvetica"/>
-                <w:i w:val="false"/>
-                <w:b w:val="false"/>
-                <w:u w:val="none"/>
-                <w:sz w:val="22"/>
-                <w:szCs w:val="22"/>
-                <w:color w:val="000000"/>
-              </w:rPr>
-              <w:t xml:space="preserve">0.678 (1.10)</w:t>
+              <w:t xml:space="preserve">1.31 (1.38)</w:t>
+            </w:r>
+          </w:p>
+        </w:tc>
+        <w:tc>
+          <w:tcPr>
+            <w:tcBorders>
+              <w:bottom w:val="none" w:sz="0" w:space="0" w:color="000000"/>
+              <w:top w:val="none" w:sz="0" w:space="0" w:color="000000"/>
+              <w:left w:val="none" w:sz="0" w:space="0" w:color="000000"/>
+              <w:right w:val="none" w:sz="0" w:space="0" w:color="000000"/>
+            </w:tcBorders>
+            <w:shd w:val="clear" w:color="auto" w:fill="FFFFFF"/>
+            <w:tcMar>
+              <w:top w:w="0" w:type="dxa"/>
+              <w:bottom w:w="0" w:type="dxa"/>
+              <w:left w:w="0" w:type="dxa"/>
+              <w:right w:w="0" w:type="dxa"/>
+            </w:tcMar>
+            <w:vAlign w:val="center"/>
+          </w:tcPr>
+          <w:p>
+            <w:pPr>
+              <w:pStyle w:val="Normal"/>
+              <w:jc w:val="center"/>
+              <w:pBdr>
+                <w:bottom w:val="none" w:sz="0" w:space="0" w:color="000000"/>
+                <w:top w:val="none" w:sz="0" w:space="0" w:color="000000"/>
+                <w:left w:val="none" w:sz="0" w:space="0" w:color="000000"/>
+                <w:right w:val="none" w:sz="0" w:space="0" w:color="000000"/>
+              </w:pBdr>
+              <w:spacing w:after="100" w:before="100" w:line="240"/>
+              <w:ind w:left="100" w:right="100" w:firstLine="0" w:firstLineChars="0"/>
+            </w:pPr>
+            <w:r>
+              <w:rPr>
+                <w:rFonts w:ascii="Helvetica" w:hAnsi="Helvetica" w:eastAsia="Helvetica" w:cs="Helvetica"/>
+                <w:i w:val="false"/>
+                <w:b w:val="false"/>
+                <w:u w:val="none"/>
+                <w:sz w:val="22"/>
+                <w:szCs w:val="22"/>
+                <w:color w:val="000000"/>
+              </w:rPr>
+              <w:t xml:space="preserve">0.602 (1.03)</w:t>
             </w:r>
           </w:p>
         </w:tc>

</xml_diff>